<commit_message>
readme and est cases updates
</commit_message>
<xml_diff>
--- a/Test_Cases.docx
+++ b/Test_Cases.docx
@@ -225,36 +225,60 @@
               <w:rPr>
                 <w:rFonts w:ascii="Times New Roman" w:hAnsi="Times New Roman" w:cs="Times New Roman"/>
               </w:rPr>
-              <w:t>Email: arsen@gmail.com</w:t>
-            </w:r>
-          </w:p>
-          <w:p>
-            <w:pPr>
-              <w:cnfStyle w:val="000000100000" w:firstRow="0" w:lastRow="0" w:firstColumn="0" w:lastColumn="0" w:oddVBand="0" w:evenVBand="0" w:oddHBand="1" w:evenHBand="0" w:firstRowFirstColumn="0" w:firstRowLastColumn="0" w:lastRowFirstColumn="0" w:lastRowLastColumn="0"/>
-              <w:rPr>
-                <w:rFonts w:ascii="Times New Roman" w:hAnsi="Times New Roman" w:cs="Times New Roman"/>
-              </w:rPr>
-            </w:pPr>
-            <w:r>
-              <w:rPr>
-                <w:rFonts w:ascii="Times New Roman" w:hAnsi="Times New Roman" w:cs="Times New Roman"/>
-              </w:rPr>
-              <w:t>Password: wooooooah</w:t>
-            </w:r>
-          </w:p>
-          <w:p>
-            <w:pPr>
-              <w:cnfStyle w:val="000000100000" w:firstRow="0" w:lastRow="0" w:firstColumn="0" w:lastColumn="0" w:oddVBand="0" w:evenVBand="0" w:oddHBand="1" w:evenHBand="0" w:firstRowFirstColumn="0" w:firstRowLastColumn="0" w:lastRowFirstColumn="0" w:lastRowLastColumn="0"/>
-              <w:rPr>
-                <w:rFonts w:ascii="Times New Roman" w:hAnsi="Times New Roman" w:cs="Times New Roman"/>
-              </w:rPr>
-            </w:pPr>
-            <w:r>
-              <w:rPr>
-                <w:rFonts w:ascii="Times New Roman" w:hAnsi="Times New Roman" w:cs="Times New Roman"/>
-              </w:rPr>
-              <w:t>Confirm Password: wooooooah</w:t>
-            </w:r>
+              <w:t xml:space="preserve">Email: </w:t>
+            </w:r>
+            <w:proofErr w:type="spellStart"/>
+            <w:r>
+              <w:rPr>
+                <w:rFonts w:ascii="Times New Roman" w:hAnsi="Times New Roman" w:cs="Times New Roman"/>
+              </w:rPr>
+              <w:t>arsen@gmail.com</w:t>
+            </w:r>
+            <w:proofErr w:type="spellEnd"/>
+          </w:p>
+          <w:p>
+            <w:pPr>
+              <w:cnfStyle w:val="000000100000" w:firstRow="0" w:lastRow="0" w:firstColumn="0" w:lastColumn="0" w:oddVBand="0" w:evenVBand="0" w:oddHBand="1" w:evenHBand="0" w:firstRowFirstColumn="0" w:firstRowLastColumn="0" w:lastRowFirstColumn="0" w:lastRowLastColumn="0"/>
+              <w:rPr>
+                <w:rFonts w:ascii="Times New Roman" w:hAnsi="Times New Roman" w:cs="Times New Roman"/>
+              </w:rPr>
+            </w:pPr>
+            <w:r>
+              <w:rPr>
+                <w:rFonts w:ascii="Times New Roman" w:hAnsi="Times New Roman" w:cs="Times New Roman"/>
+              </w:rPr>
+              <w:t xml:space="preserve">Password: </w:t>
+            </w:r>
+            <w:proofErr w:type="spellStart"/>
+            <w:r>
+              <w:rPr>
+                <w:rFonts w:ascii="Times New Roman" w:hAnsi="Times New Roman" w:cs="Times New Roman"/>
+              </w:rPr>
+              <w:t>wooooooah</w:t>
+            </w:r>
+            <w:proofErr w:type="spellEnd"/>
+          </w:p>
+          <w:p>
+            <w:pPr>
+              <w:cnfStyle w:val="000000100000" w:firstRow="0" w:lastRow="0" w:firstColumn="0" w:lastColumn="0" w:oddVBand="0" w:evenVBand="0" w:oddHBand="1" w:evenHBand="0" w:firstRowFirstColumn="0" w:firstRowLastColumn="0" w:lastRowFirstColumn="0" w:lastRowLastColumn="0"/>
+              <w:rPr>
+                <w:rFonts w:ascii="Times New Roman" w:hAnsi="Times New Roman" w:cs="Times New Roman"/>
+              </w:rPr>
+            </w:pPr>
+            <w:r>
+              <w:rPr>
+                <w:rFonts w:ascii="Times New Roman" w:hAnsi="Times New Roman" w:cs="Times New Roman"/>
+              </w:rPr>
+              <w:t xml:space="preserve">Confirm Password: </w:t>
+            </w:r>
+            <w:proofErr w:type="spellStart"/>
+            <w:r>
+              <w:rPr>
+                <w:rFonts w:ascii="Times New Roman" w:hAnsi="Times New Roman" w:cs="Times New Roman"/>
+              </w:rPr>
+              <w:t>wooooooah</w:t>
+            </w:r>
+            <w:proofErr w:type="spellEnd"/>
           </w:p>
           <w:p>
             <w:pPr>
@@ -372,8 +396,16 @@
               <w:rPr>
                 <w:rFonts w:ascii="Times New Roman" w:hAnsi="Times New Roman" w:cs="Times New Roman"/>
               </w:rPr>
-              <w:t>Email: arsen@gmail.com</w:t>
-            </w:r>
+              <w:t xml:space="preserve">Email: </w:t>
+            </w:r>
+            <w:proofErr w:type="spellStart"/>
+            <w:r>
+              <w:rPr>
+                <w:rFonts w:ascii="Times New Roman" w:hAnsi="Times New Roman" w:cs="Times New Roman"/>
+              </w:rPr>
+              <w:t>arsen@gmail.com</w:t>
+            </w:r>
+            <w:proofErr w:type="spellEnd"/>
           </w:p>
           <w:p>
             <w:pPr>
@@ -386,8 +418,16 @@
               <w:rPr>
                 <w:rFonts w:ascii="Times New Roman" w:hAnsi="Times New Roman" w:cs="Times New Roman"/>
               </w:rPr>
-              <w:t>Password: wooooooah</w:t>
-            </w:r>
+              <w:t xml:space="preserve">Password: </w:t>
+            </w:r>
+            <w:proofErr w:type="spellStart"/>
+            <w:r>
+              <w:rPr>
+                <w:rFonts w:ascii="Times New Roman" w:hAnsi="Times New Roman" w:cs="Times New Roman"/>
+              </w:rPr>
+              <w:t>wooooooah</w:t>
+            </w:r>
+            <w:proofErr w:type="spellEnd"/>
           </w:p>
           <w:p>
             <w:pPr>
@@ -400,8 +440,16 @@
               <w:rPr>
                 <w:rFonts w:ascii="Times New Roman" w:hAnsi="Times New Roman" w:cs="Times New Roman"/>
               </w:rPr>
-              <w:t>Confirm Password: buddyyy</w:t>
-            </w:r>
+              <w:t xml:space="preserve">Confirm Password: </w:t>
+            </w:r>
+            <w:proofErr w:type="spellStart"/>
+            <w:r>
+              <w:rPr>
+                <w:rFonts w:ascii="Times New Roman" w:hAnsi="Times New Roman" w:cs="Times New Roman"/>
+              </w:rPr>
+              <w:t>buddyyy</w:t>
+            </w:r>
+            <w:proofErr w:type="spellEnd"/>
           </w:p>
           <w:p>
             <w:pPr>
@@ -508,43 +556,94 @@
                 <w:lang w:val="fr-CA"/>
               </w:rPr>
             </w:pPr>
+            <w:proofErr w:type="spellStart"/>
             <w:r>
               <w:rPr>
                 <w:rFonts w:ascii="Times New Roman" w:hAnsi="Times New Roman" w:cs="Times New Roman"/>
                 <w:lang w:val="fr-CA"/>
               </w:rPr>
-              <w:t>Username: Arsen</w:t>
-            </w:r>
-          </w:p>
-          <w:p>
-            <w:pPr>
-              <w:cnfStyle w:val="000000100000" w:firstRow="0" w:lastRow="0" w:firstColumn="0" w:lastColumn="0" w:oddVBand="0" w:evenVBand="0" w:oddHBand="1" w:evenHBand="0" w:firstRowFirstColumn="0" w:firstRowLastColumn="0" w:lastRowFirstColumn="0" w:lastRowLastColumn="0"/>
+              <w:t>Username</w:t>
+            </w:r>
+            <w:proofErr w:type="spellEnd"/>
+            <w:r>
               <w:rPr>
                 <w:rFonts w:ascii="Times New Roman" w:hAnsi="Times New Roman" w:cs="Times New Roman"/>
                 <w:lang w:val="fr-CA"/>
               </w:rPr>
-            </w:pPr>
-            <w:r>
+              <w:t>: Arsen</w:t>
+            </w:r>
+          </w:p>
+          <w:p>
+            <w:pPr>
+              <w:cnfStyle w:val="000000100000" w:firstRow="0" w:lastRow="0" w:firstColumn="0" w:lastColumn="0" w:oddVBand="0" w:evenVBand="0" w:oddHBand="1" w:evenHBand="0" w:firstRowFirstColumn="0" w:firstRowLastColumn="0" w:lastRowFirstColumn="0" w:lastRowLastColumn="0"/>
               <w:rPr>
                 <w:rFonts w:ascii="Times New Roman" w:hAnsi="Times New Roman" w:cs="Times New Roman"/>
                 <w:lang w:val="fr-CA"/>
               </w:rPr>
-              <w:t>Email: arsen$$$$gmail.com</w:t>
-            </w:r>
-          </w:p>
-          <w:p>
-            <w:pPr>
-              <w:cnfStyle w:val="000000100000" w:firstRow="0" w:lastRow="0" w:firstColumn="0" w:lastColumn="0" w:oddVBand="0" w:evenVBand="0" w:oddHBand="1" w:evenHBand="0" w:firstRowFirstColumn="0" w:firstRowLastColumn="0" w:lastRowFirstColumn="0" w:lastRowLastColumn="0"/>
-              <w:rPr>
-                <w:rFonts w:ascii="Times New Roman" w:hAnsi="Times New Roman" w:cs="Times New Roman"/>
-              </w:rPr>
-            </w:pPr>
-            <w:r>
-              <w:rPr>
-                <w:rFonts w:ascii="Times New Roman" w:hAnsi="Times New Roman" w:cs="Times New Roman"/>
-              </w:rPr>
-              <w:t>Password: wooooooah</w:t>
-            </w:r>
+            </w:pPr>
+            <w:proofErr w:type="gramStart"/>
+            <w:r>
+              <w:rPr>
+                <w:rFonts w:ascii="Times New Roman" w:hAnsi="Times New Roman" w:cs="Times New Roman"/>
+                <w:lang w:val="fr-CA"/>
+              </w:rPr>
+              <w:t>Email</w:t>
+            </w:r>
+            <w:proofErr w:type="gramEnd"/>
+            <w:r>
+              <w:rPr>
+                <w:rFonts w:ascii="Times New Roman" w:hAnsi="Times New Roman" w:cs="Times New Roman"/>
+                <w:lang w:val="fr-CA"/>
+              </w:rPr>
+              <w:t xml:space="preserve">: </w:t>
+            </w:r>
+            <w:proofErr w:type="spellStart"/>
+            <w:r>
+              <w:rPr>
+                <w:rFonts w:ascii="Times New Roman" w:hAnsi="Times New Roman" w:cs="Times New Roman"/>
+                <w:lang w:val="fr-CA"/>
+              </w:rPr>
+              <w:t>arsen</w:t>
+            </w:r>
+            <w:proofErr w:type="spellEnd"/>
+            <w:r>
+              <w:rPr>
+                <w:rFonts w:ascii="Times New Roman" w:hAnsi="Times New Roman" w:cs="Times New Roman"/>
+                <w:lang w:val="fr-CA"/>
+              </w:rPr>
+              <w:t>$$$$</w:t>
+            </w:r>
+            <w:proofErr w:type="spellStart"/>
+            <w:r>
+              <w:rPr>
+                <w:rFonts w:ascii="Times New Roman" w:hAnsi="Times New Roman" w:cs="Times New Roman"/>
+                <w:lang w:val="fr-CA"/>
+              </w:rPr>
+              <w:t>gmail.com</w:t>
+            </w:r>
+            <w:proofErr w:type="spellEnd"/>
+          </w:p>
+          <w:p>
+            <w:pPr>
+              <w:cnfStyle w:val="000000100000" w:firstRow="0" w:lastRow="0" w:firstColumn="0" w:lastColumn="0" w:oddVBand="0" w:evenVBand="0" w:oddHBand="1" w:evenHBand="0" w:firstRowFirstColumn="0" w:firstRowLastColumn="0" w:lastRowFirstColumn="0" w:lastRowLastColumn="0"/>
+              <w:rPr>
+                <w:rFonts w:ascii="Times New Roman" w:hAnsi="Times New Roman" w:cs="Times New Roman"/>
+              </w:rPr>
+            </w:pPr>
+            <w:r>
+              <w:rPr>
+                <w:rFonts w:ascii="Times New Roman" w:hAnsi="Times New Roman" w:cs="Times New Roman"/>
+              </w:rPr>
+              <w:t xml:space="preserve">Password: </w:t>
+            </w:r>
+            <w:proofErr w:type="spellStart"/>
+            <w:r>
+              <w:rPr>
+                <w:rFonts w:ascii="Times New Roman" w:hAnsi="Times New Roman" w:cs="Times New Roman"/>
+              </w:rPr>
+              <w:t>wooooooah</w:t>
+            </w:r>
+            <w:proofErr w:type="spellEnd"/>
           </w:p>
           <w:p>
             <w:pPr>
@@ -559,12 +658,14 @@
               </w:rPr>
               <w:t xml:space="preserve">Confirm Password: </w:t>
             </w:r>
+            <w:proofErr w:type="spellStart"/>
             <w:r>
               <w:rPr>
                 <w:rFonts w:ascii="Times New Roman" w:hAnsi="Times New Roman" w:cs="Times New Roman"/>
               </w:rPr>
               <w:t>wooooooah</w:t>
             </w:r>
+            <w:proofErr w:type="spellEnd"/>
           </w:p>
           <w:p>
             <w:pPr>
@@ -906,12 +1007,14 @@
               </w:rPr>
               <w:t>/Products/</w:t>
             </w:r>
+            <w:proofErr w:type="spellStart"/>
             <w:r>
               <w:rPr>
                 <w:rFonts w:ascii="Times New Roman" w:hAnsi="Times New Roman" w:cs="Times New Roman"/>
               </w:rPr>
               <w:t>UpdatePrices</w:t>
             </w:r>
+            <w:proofErr w:type="spellEnd"/>
             <w:r>
               <w:rPr>
                 <w:rFonts w:ascii="Times New Roman" w:hAnsi="Times New Roman" w:cs="Times New Roman"/>
@@ -2136,7 +2239,23 @@
                 <w:rFonts w:ascii="Times New Roman" w:hAnsi="Times New Roman" w:cs="Times New Roman"/>
                 <w:color w:val="385623" w:themeColor="accent6" w:themeShade="80"/>
               </w:rPr>
-              <w:t>Displays all of the products</w:t>
+              <w:t xml:space="preserve">Displays </w:t>
+            </w:r>
+            <w:proofErr w:type="gramStart"/>
+            <w:r>
+              <w:rPr>
+                <w:rFonts w:ascii="Times New Roman" w:hAnsi="Times New Roman" w:cs="Times New Roman"/>
+                <w:color w:val="385623" w:themeColor="accent6" w:themeShade="80"/>
+              </w:rPr>
+              <w:t>all of</w:t>
+            </w:r>
+            <w:proofErr w:type="gramEnd"/>
+            <w:r>
+              <w:rPr>
+                <w:rFonts w:ascii="Times New Roman" w:hAnsi="Times New Roman" w:cs="Times New Roman"/>
+                <w:color w:val="385623" w:themeColor="accent6" w:themeShade="80"/>
+              </w:rPr>
+              <w:t xml:space="preserve"> the products</w:t>
             </w:r>
           </w:p>
         </w:tc>
@@ -3317,8 +3436,16 @@
               <w:rPr>
                 <w:rFonts w:ascii="Times New Roman" w:hAnsi="Times New Roman" w:cs="Times New Roman"/>
               </w:rPr>
-              <w:t>Email: aaaaa</w:t>
-            </w:r>
+              <w:t xml:space="preserve">Email: </w:t>
+            </w:r>
+            <w:proofErr w:type="spellStart"/>
+            <w:r>
+              <w:rPr>
+                <w:rFonts w:ascii="Times New Roman" w:hAnsi="Times New Roman" w:cs="Times New Roman"/>
+              </w:rPr>
+              <w:t>aaaaa</w:t>
+            </w:r>
+            <w:proofErr w:type="spellEnd"/>
           </w:p>
           <w:p>
             <w:pPr>
@@ -3486,8 +3613,30 @@
               <w:rPr>
                 <w:rFonts w:ascii="Times New Roman" w:hAnsi="Times New Roman" w:cs="Times New Roman"/>
               </w:rPr>
-              <w:t>Card: 2184EEe!!i3989009</w:t>
-            </w:r>
+              <w:t xml:space="preserve">Card: </w:t>
+            </w:r>
+            <w:proofErr w:type="spellStart"/>
+            <w:r>
+              <w:rPr>
+                <w:rFonts w:ascii="Times New Roman" w:hAnsi="Times New Roman" w:cs="Times New Roman"/>
+              </w:rPr>
+              <w:t>2184EEe</w:t>
+            </w:r>
+            <w:proofErr w:type="spellEnd"/>
+            <w:r>
+              <w:rPr>
+                <w:rFonts w:ascii="Times New Roman" w:hAnsi="Times New Roman" w:cs="Times New Roman"/>
+              </w:rPr>
+              <w:t>!!</w:t>
+            </w:r>
+            <w:proofErr w:type="spellStart"/>
+            <w:r>
+              <w:rPr>
+                <w:rFonts w:ascii="Times New Roman" w:hAnsi="Times New Roman" w:cs="Times New Roman"/>
+              </w:rPr>
+              <w:t>i3989009</w:t>
+            </w:r>
+            <w:proofErr w:type="spellEnd"/>
           </w:p>
           <w:p>
             <w:pPr>
@@ -3792,6 +3941,7 @@
               </w:rPr>
             </w:pPr>
             <w:hyperlink r:id="rId5" w:history="1">
+              <w:proofErr w:type="spellStart"/>
               <w:r>
                 <w:rPr>
                   <w:rStyle w:val="Hyperlink"/>
@@ -3799,6 +3949,7 @@
                 </w:rPr>
                 <w:t>sergeA@gmail.com</w:t>
               </w:r>
+              <w:proofErr w:type="spellEnd"/>
             </w:hyperlink>
           </w:p>
           <w:p>
@@ -4223,11 +4374,33 @@
                 <w:rFonts w:ascii="Times New Roman" w:hAnsi="Times New Roman" w:cs="Times New Roman"/>
               </w:rPr>
             </w:pPr>
-            <w:r>
-              <w:rPr>
-                <w:rFonts w:ascii="Times New Roman" w:hAnsi="Times New Roman" w:cs="Times New Roman"/>
-              </w:rPr>
-              <w:t xml:space="preserve">sergeA###gmail.com </w:t>
+            <w:proofErr w:type="spellStart"/>
+            <w:r>
+              <w:rPr>
+                <w:rFonts w:ascii="Times New Roman" w:hAnsi="Times New Roman" w:cs="Times New Roman"/>
+              </w:rPr>
+              <w:t>sergeA</w:t>
+            </w:r>
+            <w:proofErr w:type="spellEnd"/>
+            <w:r>
+              <w:rPr>
+                <w:rFonts w:ascii="Times New Roman" w:hAnsi="Times New Roman" w:cs="Times New Roman"/>
+              </w:rPr>
+              <w:t>###</w:t>
+            </w:r>
+            <w:proofErr w:type="spellStart"/>
+            <w:r>
+              <w:rPr>
+                <w:rFonts w:ascii="Times New Roman" w:hAnsi="Times New Roman" w:cs="Times New Roman"/>
+              </w:rPr>
+              <w:t>gmail.com</w:t>
+            </w:r>
+            <w:proofErr w:type="spellEnd"/>
+            <w:r>
+              <w:rPr>
+                <w:rFonts w:ascii="Times New Roman" w:hAnsi="Times New Roman" w:cs="Times New Roman"/>
+              </w:rPr>
+              <w:t xml:space="preserve"> </w:t>
             </w:r>
           </w:p>
           <w:p>
@@ -4636,7 +4809,21 @@
               <w:rPr>
                 <w:rFonts w:ascii="Times New Roman" w:hAnsi="Times New Roman" w:cs="Times New Roman"/>
               </w:rPr>
-              <w:t>/Customers route</w:t>
+              <w:t>/</w:t>
+            </w:r>
+            <w:proofErr w:type="gramStart"/>
+            <w:r>
+              <w:rPr>
+                <w:rFonts w:ascii="Times New Roman" w:hAnsi="Times New Roman" w:cs="Times New Roman"/>
+              </w:rPr>
+              <w:t>Customers</w:t>
+            </w:r>
+            <w:proofErr w:type="gramEnd"/>
+            <w:r>
+              <w:rPr>
+                <w:rFonts w:ascii="Times New Roman" w:hAnsi="Times New Roman" w:cs="Times New Roman"/>
+              </w:rPr>
+              <w:t xml:space="preserve"> route</w:t>
             </w:r>
           </w:p>
         </w:tc>
@@ -4826,6 +5013,7 @@
               <w:t xml:space="preserve">Email: </w:t>
             </w:r>
             <w:hyperlink r:id="rId6" w:history="1">
+              <w:proofErr w:type="spellStart"/>
               <w:r>
                 <w:rPr>
                   <w:rStyle w:val="Hyperlink"/>
@@ -4833,6 +5021,7 @@
                 </w:rPr>
                 <w:t>qrindustryq@gmail.com</w:t>
               </w:r>
+              <w:proofErr w:type="spellEnd"/>
             </w:hyperlink>
           </w:p>
           <w:p>
@@ -4933,6 +5122,7 @@
               <w:t xml:space="preserve">Email: </w:t>
             </w:r>
             <w:hyperlink r:id="rId7" w:history="1">
+              <w:proofErr w:type="spellStart"/>
               <w:r>
                 <w:rPr>
                   <w:rStyle w:val="Hyperlink"/>
@@ -4940,6 +5130,7 @@
                 </w:rPr>
                 <w:t>SANDRA@GMAIL.COM</w:t>
               </w:r>
+              <w:proofErr w:type="spellEnd"/>
             </w:hyperlink>
             <w:r>
               <w:rPr>
@@ -5043,14 +5234,24 @@
                 <w:lang w:val="fr-CA"/>
               </w:rPr>
             </w:pPr>
+            <w:proofErr w:type="gramStart"/>
             <w:r>
               <w:rPr>
                 <w:rFonts w:ascii="Times New Roman" w:hAnsi="Times New Roman" w:cs="Times New Roman"/>
                 <w:lang w:val="fr-CA"/>
               </w:rPr>
-              <w:t xml:space="preserve">Email: </w:t>
+              <w:t>Email</w:t>
+            </w:r>
+            <w:proofErr w:type="gramEnd"/>
+            <w:r>
+              <w:rPr>
+                <w:rFonts w:ascii="Times New Roman" w:hAnsi="Times New Roman" w:cs="Times New Roman"/>
+                <w:lang w:val="fr-CA"/>
+              </w:rPr>
+              <w:t xml:space="preserve">: </w:t>
             </w:r>
             <w:hyperlink r:id="rId8" w:history="1">
+              <w:proofErr w:type="spellStart"/>
               <w:r>
                 <w:rPr>
                   <w:rStyle w:val="Hyperlink"/>
@@ -5059,6 +5260,7 @@
                 </w:rPr>
                 <w:t>sergeA@gmail.com</w:t>
               </w:r>
+              <w:proofErr w:type="spellEnd"/>
             </w:hyperlink>
             <w:r>
               <w:rPr>
@@ -5076,12 +5278,21 @@
                 <w:lang w:val="fr-CA"/>
               </w:rPr>
             </w:pPr>
+            <w:proofErr w:type="spellStart"/>
             <w:r>
               <w:rPr>
                 <w:rFonts w:ascii="Times New Roman" w:hAnsi="Times New Roman" w:cs="Times New Roman"/>
                 <w:lang w:val="fr-CA"/>
               </w:rPr>
-              <w:t>Password: *********</w:t>
+              <w:t>Password</w:t>
+            </w:r>
+            <w:proofErr w:type="spellEnd"/>
+            <w:r>
+              <w:rPr>
+                <w:rFonts w:ascii="Times New Roman" w:hAnsi="Times New Roman" w:cs="Times New Roman"/>
+                <w:lang w:val="fr-CA"/>
+              </w:rPr>
+              <w:t>: *********</w:t>
             </w:r>
           </w:p>
           <w:p>
@@ -5162,14 +5373,24 @@
                 <w:lang w:val="fr-CA"/>
               </w:rPr>
             </w:pPr>
+            <w:proofErr w:type="gramStart"/>
             <w:r>
               <w:rPr>
                 <w:rFonts w:ascii="Times New Roman" w:hAnsi="Times New Roman" w:cs="Times New Roman"/>
                 <w:lang w:val="fr-CA"/>
               </w:rPr>
-              <w:t xml:space="preserve">Email: </w:t>
+              <w:t>Email</w:t>
+            </w:r>
+            <w:proofErr w:type="gramEnd"/>
+            <w:r>
+              <w:rPr>
+                <w:rFonts w:ascii="Times New Roman" w:hAnsi="Times New Roman" w:cs="Times New Roman"/>
+                <w:lang w:val="fr-CA"/>
+              </w:rPr>
+              <w:t xml:space="preserve">: </w:t>
             </w:r>
             <w:hyperlink r:id="rId9" w:history="1">
+              <w:proofErr w:type="spellStart"/>
               <w:r>
                 <w:rPr>
                   <w:rStyle w:val="Hyperlink"/>
@@ -5178,6 +5399,7 @@
                 </w:rPr>
                 <w:t>sergeA@gmail.com</w:t>
               </w:r>
+              <w:proofErr w:type="spellEnd"/>
             </w:hyperlink>
             <w:r>
               <w:rPr>
@@ -5195,12 +5417,21 @@
                 <w:lang w:val="fr-CA"/>
               </w:rPr>
             </w:pPr>
+            <w:proofErr w:type="spellStart"/>
             <w:r>
               <w:rPr>
                 <w:rFonts w:ascii="Times New Roman" w:hAnsi="Times New Roman" w:cs="Times New Roman"/>
                 <w:lang w:val="fr-CA"/>
               </w:rPr>
-              <w:t>Password: ***************</w:t>
+              <w:t>Password</w:t>
+            </w:r>
+            <w:proofErr w:type="spellEnd"/>
+            <w:r>
+              <w:rPr>
+                <w:rFonts w:ascii="Times New Roman" w:hAnsi="Times New Roman" w:cs="Times New Roman"/>
+                <w:lang w:val="fr-CA"/>
+              </w:rPr>
+              <w:t>: ***************</w:t>
             </w:r>
           </w:p>
           <w:p>
@@ -5996,28 +6227,135 @@
                 <w:bCs w:val="0"/>
               </w:rPr>
             </w:pPr>
-          </w:p>
-        </w:tc>
-        <w:tc>
-          <w:tcPr>
-            <w:tcW w:w="3117" w:type="dxa"/>
-          </w:tcPr>
-          <w:p>
-            <w:pPr>
-              <w:cnfStyle w:val="000000100000" w:firstRow="0" w:lastRow="0" w:firstColumn="0" w:lastColumn="0" w:oddVBand="0" w:evenVBand="0" w:oddHBand="1" w:evenHBand="0" w:firstRowFirstColumn="0" w:firstRowLastColumn="0" w:lastRowFirstColumn="0" w:lastRowLastColumn="0"/>
-              <w:rPr>
-                <w:rFonts w:ascii="Times New Roman" w:hAnsi="Times New Roman" w:cs="Times New Roman"/>
-              </w:rPr>
-            </w:pPr>
-          </w:p>
-        </w:tc>
-        <w:tc>
-          <w:tcPr>
-            <w:tcW w:w="3117" w:type="dxa"/>
-          </w:tcPr>
-          <w:p>
-            <w:pPr>
-              <w:cnfStyle w:val="000000100000" w:firstRow="0" w:lastRow="0" w:firstColumn="0" w:lastColumn="0" w:oddVBand="0" w:evenVBand="0" w:oddHBand="1" w:evenHBand="0" w:firstRowFirstColumn="0" w:firstRowLastColumn="0" w:lastRowFirstColumn="0" w:lastRowLastColumn="0"/>
+            <w:r>
+              <w:rPr>
+                <w:rFonts w:ascii="Times New Roman" w:hAnsi="Times New Roman" w:cs="Times New Roman"/>
+                <w:b w:val="0"/>
+                <w:bCs w:val="0"/>
+              </w:rPr>
+              <w:t>Login using a manager account</w:t>
+            </w:r>
+          </w:p>
+        </w:tc>
+        <w:tc>
+          <w:tcPr>
+            <w:tcW w:w="3117" w:type="dxa"/>
+          </w:tcPr>
+          <w:p>
+            <w:pPr>
+              <w:cnfStyle w:val="000000100000" w:firstRow="0" w:lastRow="0" w:firstColumn="0" w:lastColumn="0" w:oddVBand="0" w:evenVBand="0" w:oddHBand="1" w:evenHBand="0" w:firstRowFirstColumn="0" w:firstRowLastColumn="0" w:lastRowFirstColumn="0" w:lastRowLastColumn="0"/>
+              <w:rPr>
+                <w:rFonts w:ascii="Times New Roman" w:hAnsi="Times New Roman" w:cs="Times New Roman"/>
+              </w:rPr>
+            </w:pPr>
+            <w:r>
+              <w:rPr>
+                <w:rFonts w:ascii="Times New Roman" w:hAnsi="Times New Roman" w:cs="Times New Roman"/>
+              </w:rPr>
+              <w:t xml:space="preserve">Username/email: </w:t>
+            </w:r>
+            <w:hyperlink r:id="rId10" w:history="1">
+              <w:proofErr w:type="spellStart"/>
+              <w:r>
+                <w:rPr>
+                  <w:rStyle w:val="Hyperlink"/>
+                  <w:rFonts w:ascii="Times New Roman" w:hAnsi="Times New Roman" w:cs="Times New Roman"/>
+                </w:rPr>
+                <w:t>qrindustryq@gmail.com</w:t>
+              </w:r>
+              <w:proofErr w:type="spellEnd"/>
+            </w:hyperlink>
+          </w:p>
+          <w:p>
+            <w:pPr>
+              <w:cnfStyle w:val="000000100000" w:firstRow="0" w:lastRow="0" w:firstColumn="0" w:lastColumn="0" w:oddVBand="0" w:evenVBand="0" w:oddHBand="1" w:evenHBand="0" w:firstRowFirstColumn="0" w:firstRowLastColumn="0" w:lastRowFirstColumn="0" w:lastRowLastColumn="0"/>
+              <w:rPr>
+                <w:rFonts w:ascii="Times New Roman" w:hAnsi="Times New Roman" w:cs="Times New Roman"/>
+              </w:rPr>
+            </w:pPr>
+            <w:r>
+              <w:rPr>
+                <w:rFonts w:ascii="Times New Roman" w:hAnsi="Times New Roman" w:cs="Times New Roman"/>
+              </w:rPr>
+              <w:t>Password:</w:t>
+            </w:r>
+          </w:p>
+          <w:p>
+            <w:pPr>
+              <w:cnfStyle w:val="000000100000" w:firstRow="0" w:lastRow="0" w:firstColumn="0" w:lastColumn="0" w:oddVBand="0" w:evenVBand="0" w:oddHBand="1" w:evenHBand="0" w:firstRowFirstColumn="0" w:firstRowLastColumn="0" w:lastRowFirstColumn="0" w:lastRowLastColumn="0"/>
+              <w:rPr>
+                <w:rFonts w:ascii="Times New Roman" w:hAnsi="Times New Roman" w:cs="Times New Roman"/>
+              </w:rPr>
+            </w:pPr>
+            <w:r>
+              <w:rPr>
+                <w:rFonts w:ascii="Times New Roman" w:hAnsi="Times New Roman" w:cs="Times New Roman"/>
+              </w:rPr>
+              <w:t>*********</w:t>
+            </w:r>
+          </w:p>
+        </w:tc>
+        <w:tc>
+          <w:tcPr>
+            <w:tcW w:w="3117" w:type="dxa"/>
+          </w:tcPr>
+          <w:p>
+            <w:pPr>
+              <w:cnfStyle w:val="000000100000" w:firstRow="0" w:lastRow="0" w:firstColumn="0" w:lastColumn="0" w:oddVBand="0" w:evenVBand="0" w:oddHBand="1" w:evenHBand="0" w:firstRowFirstColumn="0" w:firstRowLastColumn="0" w:lastRowFirstColumn="0" w:lastRowLastColumn="0"/>
+              <w:rPr>
+                <w:rFonts w:ascii="Times New Roman" w:hAnsi="Times New Roman" w:cs="Times New Roman"/>
+              </w:rPr>
+            </w:pPr>
+            <w:r>
+              <w:rPr>
+                <w:rFonts w:ascii="Times New Roman" w:hAnsi="Times New Roman" w:cs="Times New Roman"/>
+              </w:rPr>
+              <w:t>Display home page</w:t>
+            </w:r>
+          </w:p>
+        </w:tc>
+      </w:tr>
+      <w:tr>
+        <w:tc>
+          <w:tcPr>
+            <w:cnfStyle w:val="001000000000" w:firstRow="0" w:lastRow="0" w:firstColumn="1" w:lastColumn="0" w:oddVBand="0" w:evenVBand="0" w:oddHBand="0" w:evenHBand="0" w:firstRowFirstColumn="0" w:firstRowLastColumn="0" w:lastRowFirstColumn="0" w:lastRowLastColumn="0"/>
+            <w:tcW w:w="3116" w:type="dxa"/>
+          </w:tcPr>
+          <w:p>
+            <w:pPr>
+              <w:pStyle w:val="ListParagraph"/>
+              <w:numPr>
+                <w:ilvl w:val="0"/>
+                <w:numId w:val="5"/>
+              </w:numPr>
+              <w:rPr>
+                <w:rFonts w:ascii="Times New Roman" w:hAnsi="Times New Roman" w:cs="Times New Roman"/>
+                <w:b w:val="0"/>
+                <w:bCs w:val="0"/>
+              </w:rPr>
+            </w:pPr>
+          </w:p>
+        </w:tc>
+        <w:tc>
+          <w:tcPr>
+            <w:tcW w:w="3117" w:type="dxa"/>
+          </w:tcPr>
+          <w:p>
+            <w:pPr>
+              <w:cnfStyle w:val="000000000000" w:firstRow="0" w:lastRow="0" w:firstColumn="0" w:lastColumn="0" w:oddVBand="0" w:evenVBand="0" w:oddHBand="0" w:evenHBand="0" w:firstRowFirstColumn="0" w:firstRowLastColumn="0" w:lastRowFirstColumn="0" w:lastRowLastColumn="0"/>
+              <w:rPr>
+                <w:rFonts w:ascii="Times New Roman" w:hAnsi="Times New Roman" w:cs="Times New Roman"/>
+              </w:rPr>
+            </w:pPr>
+          </w:p>
+        </w:tc>
+        <w:tc>
+          <w:tcPr>
+            <w:tcW w:w="3117" w:type="dxa"/>
+          </w:tcPr>
+          <w:p>
+            <w:pPr>
+              <w:cnfStyle w:val="000000000000" w:firstRow="0" w:lastRow="0" w:firstColumn="0" w:lastColumn="0" w:oddVBand="0" w:evenVBand="0" w:oddHBand="0" w:evenHBand="0" w:firstRowFirstColumn="0" w:firstRowLastColumn="0" w:lastRowFirstColumn="0" w:lastRowLastColumn="0"/>
               <w:rPr>
                 <w:rFonts w:ascii="Times New Roman" w:hAnsi="Times New Roman" w:cs="Times New Roman"/>
               </w:rPr>

</xml_diff>

<commit_message>
customer project code complete
</commit_message>
<xml_diff>
--- a/Test_Cases.docx
+++ b/Test_Cases.docx
@@ -553,71 +553,46 @@
               <w:cnfStyle w:val="000000100000" w:firstRow="0" w:lastRow="0" w:firstColumn="0" w:lastColumn="0" w:oddVBand="0" w:evenVBand="0" w:oddHBand="1" w:evenHBand="0" w:firstRowFirstColumn="0" w:firstRowLastColumn="0" w:lastRowFirstColumn="0" w:lastRowLastColumn="0"/>
               <w:rPr>
                 <w:rFonts w:ascii="Times New Roman" w:hAnsi="Times New Roman" w:cs="Times New Roman"/>
-                <w:lang w:val="fr-CA"/>
-              </w:rPr>
-            </w:pPr>
+              </w:rPr>
+            </w:pPr>
+            <w:r>
+              <w:rPr>
+                <w:rFonts w:ascii="Times New Roman" w:hAnsi="Times New Roman" w:cs="Times New Roman"/>
+              </w:rPr>
+              <w:t>Username: Arsen</w:t>
+            </w:r>
+          </w:p>
+          <w:p>
+            <w:pPr>
+              <w:cnfStyle w:val="000000100000" w:firstRow="0" w:lastRow="0" w:firstColumn="0" w:lastColumn="0" w:oddVBand="0" w:evenVBand="0" w:oddHBand="1" w:evenHBand="0" w:firstRowFirstColumn="0" w:firstRowLastColumn="0" w:lastRowFirstColumn="0" w:lastRowLastColumn="0"/>
+              <w:rPr>
+                <w:rFonts w:ascii="Times New Roman" w:hAnsi="Times New Roman" w:cs="Times New Roman"/>
+              </w:rPr>
+            </w:pPr>
+            <w:r>
+              <w:rPr>
+                <w:rFonts w:ascii="Times New Roman" w:hAnsi="Times New Roman" w:cs="Times New Roman"/>
+              </w:rPr>
+              <w:t xml:space="preserve">Email: </w:t>
+            </w:r>
             <w:proofErr w:type="spellStart"/>
             <w:r>
               <w:rPr>
                 <w:rFonts w:ascii="Times New Roman" w:hAnsi="Times New Roman" w:cs="Times New Roman"/>
-                <w:lang w:val="fr-CA"/>
-              </w:rPr>
-              <w:t>Username</w:t>
+              </w:rPr>
+              <w:t>arsen</w:t>
             </w:r>
             <w:proofErr w:type="spellEnd"/>
             <w:r>
               <w:rPr>
                 <w:rFonts w:ascii="Times New Roman" w:hAnsi="Times New Roman" w:cs="Times New Roman"/>
-                <w:lang w:val="fr-CA"/>
-              </w:rPr>
-              <w:t>: Arsen</w:t>
-            </w:r>
-          </w:p>
-          <w:p>
-            <w:pPr>
-              <w:cnfStyle w:val="000000100000" w:firstRow="0" w:lastRow="0" w:firstColumn="0" w:lastColumn="0" w:oddVBand="0" w:evenVBand="0" w:oddHBand="1" w:evenHBand="0" w:firstRowFirstColumn="0" w:firstRowLastColumn="0" w:lastRowFirstColumn="0" w:lastRowLastColumn="0"/>
-              <w:rPr>
-                <w:rFonts w:ascii="Times New Roman" w:hAnsi="Times New Roman" w:cs="Times New Roman"/>
-                <w:lang w:val="fr-CA"/>
-              </w:rPr>
-            </w:pPr>
-            <w:proofErr w:type="gramStart"/>
-            <w:r>
-              <w:rPr>
-                <w:rFonts w:ascii="Times New Roman" w:hAnsi="Times New Roman" w:cs="Times New Roman"/>
-                <w:lang w:val="fr-CA"/>
-              </w:rPr>
-              <w:t>Email</w:t>
-            </w:r>
-            <w:proofErr w:type="gramEnd"/>
-            <w:r>
-              <w:rPr>
-                <w:rFonts w:ascii="Times New Roman" w:hAnsi="Times New Roman" w:cs="Times New Roman"/>
-                <w:lang w:val="fr-CA"/>
-              </w:rPr>
-              <w:t xml:space="preserve">: </w:t>
+              </w:rPr>
+              <w:t>$$$$</w:t>
             </w:r>
             <w:proofErr w:type="spellStart"/>
             <w:r>
               <w:rPr>
                 <w:rFonts w:ascii="Times New Roman" w:hAnsi="Times New Roman" w:cs="Times New Roman"/>
-                <w:lang w:val="fr-CA"/>
-              </w:rPr>
-              <w:t>arsen</w:t>
-            </w:r>
-            <w:proofErr w:type="spellEnd"/>
-            <w:r>
-              <w:rPr>
-                <w:rFonts w:ascii="Times New Roman" w:hAnsi="Times New Roman" w:cs="Times New Roman"/>
-                <w:lang w:val="fr-CA"/>
-              </w:rPr>
-              <w:t>$$$$</w:t>
-            </w:r>
-            <w:proofErr w:type="spellStart"/>
-            <w:r>
-              <w:rPr>
-                <w:rFonts w:ascii="Times New Roman" w:hAnsi="Times New Roman" w:cs="Times New Roman"/>
-                <w:lang w:val="fr-CA"/>
               </w:rPr>
               <w:t>gmail.com</w:t>
             </w:r>
@@ -3940,7 +3915,7 @@
                 <w:rFonts w:ascii="Times New Roman" w:hAnsi="Times New Roman" w:cs="Times New Roman"/>
               </w:rPr>
             </w:pPr>
-            <w:hyperlink r:id="rId5" w:history="1">
+            <w:hyperlink r:id="rId7" w:history="1">
               <w:proofErr w:type="spellStart"/>
               <w:r>
                 <w:rPr>
@@ -5012,7 +4987,7 @@
               </w:rPr>
               <w:t xml:space="preserve">Email: </w:t>
             </w:r>
-            <w:hyperlink r:id="rId6" w:history="1">
+            <w:hyperlink r:id="rId8" w:history="1">
               <w:proofErr w:type="spellStart"/>
               <w:r>
                 <w:rPr>
@@ -5121,7 +5096,7 @@
               </w:rPr>
               <w:t xml:space="preserve">Email: </w:t>
             </w:r>
-            <w:hyperlink r:id="rId7" w:history="1">
+            <w:hyperlink r:id="rId9" w:history="1">
               <w:proofErr w:type="spellStart"/>
               <w:r>
                 <w:rPr>
@@ -5250,7 +5225,7 @@
               </w:rPr>
               <w:t xml:space="preserve">: </w:t>
             </w:r>
-            <w:hyperlink r:id="rId8" w:history="1">
+            <w:hyperlink r:id="rId10" w:history="1">
               <w:proofErr w:type="spellStart"/>
               <w:r>
                 <w:rPr>
@@ -5389,7 +5364,7 @@
               </w:rPr>
               <w:t xml:space="preserve">: </w:t>
             </w:r>
-            <w:hyperlink r:id="rId9" w:history="1">
+            <w:hyperlink r:id="rId11" w:history="1">
               <w:proofErr w:type="spellStart"/>
               <w:r>
                 <w:rPr>
@@ -6254,7 +6229,7 @@
               </w:rPr>
               <w:t xml:space="preserve">Username/email: </w:t>
             </w:r>
-            <w:hyperlink r:id="rId10" w:history="1">
+            <w:hyperlink r:id="rId12" w:history="1">
               <w:proofErr w:type="spellStart"/>
               <w:r>
                 <w:rPr>
@@ -6334,6 +6309,14 @@
                 <w:bCs w:val="0"/>
               </w:rPr>
             </w:pPr>
+            <w:r>
+              <w:rPr>
+                <w:rFonts w:ascii="Times New Roman" w:hAnsi="Times New Roman" w:cs="Times New Roman"/>
+                <w:b w:val="0"/>
+                <w:bCs w:val="0"/>
+              </w:rPr>
+              <w:t>View all the products</w:t>
+            </w:r>
           </w:p>
         </w:tc>
         <w:tc>
@@ -6347,6 +6330,26 @@
                 <w:rFonts w:ascii="Times New Roman" w:hAnsi="Times New Roman" w:cs="Times New Roman"/>
               </w:rPr>
             </w:pPr>
+            <w:r>
+              <w:rPr>
+                <w:rFonts w:ascii="Times New Roman" w:hAnsi="Times New Roman" w:cs="Times New Roman"/>
+              </w:rPr>
+              <w:t>/</w:t>
+            </w:r>
+            <w:proofErr w:type="spellStart"/>
+            <w:r>
+              <w:rPr>
+                <w:rFonts w:ascii="Times New Roman" w:hAnsi="Times New Roman" w:cs="Times New Roman"/>
+              </w:rPr>
+              <w:t>Products.html</w:t>
+            </w:r>
+            <w:proofErr w:type="spellEnd"/>
+            <w:r>
+              <w:rPr>
+                <w:rFonts w:ascii="Times New Roman" w:hAnsi="Times New Roman" w:cs="Times New Roman"/>
+              </w:rPr>
+              <w:t xml:space="preserve"> route</w:t>
+            </w:r>
           </w:p>
         </w:tc>
         <w:tc>
@@ -6360,6 +6363,662 @@
                 <w:rFonts w:ascii="Times New Roman" w:hAnsi="Times New Roman" w:cs="Times New Roman"/>
               </w:rPr>
             </w:pPr>
+            <w:r>
+              <w:rPr>
+                <w:rFonts w:ascii="Times New Roman" w:hAnsi="Times New Roman" w:cs="Times New Roman"/>
+              </w:rPr>
+              <w:t>Views all the products</w:t>
+            </w:r>
+          </w:p>
+        </w:tc>
+      </w:tr>
+      <w:tr>
+        <w:trPr>
+          <w:cnfStyle w:val="000000100000" w:firstRow="0" w:lastRow="0" w:firstColumn="0" w:lastColumn="0" w:oddVBand="0" w:evenVBand="0" w:oddHBand="1" w:evenHBand="0" w:firstRowFirstColumn="0" w:firstRowLastColumn="0" w:lastRowFirstColumn="0" w:lastRowLastColumn="0"/>
+        </w:trPr>
+        <w:tc>
+          <w:tcPr>
+            <w:cnfStyle w:val="001000000000" w:firstRow="0" w:lastRow="0" w:firstColumn="1" w:lastColumn="0" w:oddVBand="0" w:evenVBand="0" w:oddHBand="0" w:evenHBand="0" w:firstRowFirstColumn="0" w:firstRowLastColumn="0" w:lastRowFirstColumn="0" w:lastRowLastColumn="0"/>
+            <w:tcW w:w="3116" w:type="dxa"/>
+          </w:tcPr>
+          <w:p>
+            <w:pPr>
+              <w:pStyle w:val="ListParagraph"/>
+              <w:numPr>
+                <w:ilvl w:val="0"/>
+                <w:numId w:val="5"/>
+              </w:numPr>
+              <w:rPr>
+                <w:rFonts w:ascii="Times New Roman" w:hAnsi="Times New Roman" w:cs="Times New Roman"/>
+                <w:b w:val="0"/>
+                <w:bCs w:val="0"/>
+              </w:rPr>
+            </w:pPr>
+            <w:r>
+              <w:rPr>
+                <w:rFonts w:ascii="Times New Roman" w:hAnsi="Times New Roman" w:cs="Times New Roman"/>
+                <w:b w:val="0"/>
+                <w:bCs w:val="0"/>
+              </w:rPr>
+              <w:t>Views all the products by category</w:t>
+            </w:r>
+          </w:p>
+        </w:tc>
+        <w:tc>
+          <w:tcPr>
+            <w:tcW w:w="3117" w:type="dxa"/>
+          </w:tcPr>
+          <w:p>
+            <w:pPr>
+              <w:cnfStyle w:val="000000100000" w:firstRow="0" w:lastRow="0" w:firstColumn="0" w:lastColumn="0" w:oddVBand="0" w:evenVBand="0" w:oddHBand="1" w:evenHBand="0" w:firstRowFirstColumn="0" w:firstRowLastColumn="0" w:lastRowFirstColumn="0" w:lastRowLastColumn="0"/>
+              <w:rPr>
+                <w:rFonts w:ascii="Times New Roman" w:hAnsi="Times New Roman" w:cs="Times New Roman"/>
+              </w:rPr>
+            </w:pPr>
+            <w:r>
+              <w:rPr>
+                <w:rFonts w:ascii="Times New Roman" w:hAnsi="Times New Roman" w:cs="Times New Roman"/>
+              </w:rPr>
+              <w:t>Click on List products by category button</w:t>
+            </w:r>
+          </w:p>
+        </w:tc>
+        <w:tc>
+          <w:tcPr>
+            <w:tcW w:w="3117" w:type="dxa"/>
+          </w:tcPr>
+          <w:p>
+            <w:pPr>
+              <w:cnfStyle w:val="000000100000" w:firstRow="0" w:lastRow="0" w:firstColumn="0" w:lastColumn="0" w:oddVBand="0" w:evenVBand="0" w:oddHBand="1" w:evenHBand="0" w:firstRowFirstColumn="0" w:firstRowLastColumn="0" w:lastRowFirstColumn="0" w:lastRowLastColumn="0"/>
+              <w:rPr>
+                <w:rFonts w:ascii="Times New Roman" w:hAnsi="Times New Roman" w:cs="Times New Roman"/>
+              </w:rPr>
+            </w:pPr>
+            <w:r>
+              <w:rPr>
+                <w:rFonts w:ascii="Times New Roman" w:hAnsi="Times New Roman" w:cs="Times New Roman"/>
+              </w:rPr>
+              <w:t xml:space="preserve">The products are displayed by category name and ordered by description </w:t>
+            </w:r>
+          </w:p>
+        </w:tc>
+      </w:tr>
+      <w:tr>
+        <w:tc>
+          <w:tcPr>
+            <w:cnfStyle w:val="001000000000" w:firstRow="0" w:lastRow="0" w:firstColumn="1" w:lastColumn="0" w:oddVBand="0" w:evenVBand="0" w:oddHBand="0" w:evenHBand="0" w:firstRowFirstColumn="0" w:firstRowLastColumn="0" w:lastRowFirstColumn="0" w:lastRowLastColumn="0"/>
+            <w:tcW w:w="3116" w:type="dxa"/>
+          </w:tcPr>
+          <w:p>
+            <w:pPr>
+              <w:pStyle w:val="ListParagraph"/>
+              <w:numPr>
+                <w:ilvl w:val="0"/>
+                <w:numId w:val="5"/>
+              </w:numPr>
+              <w:rPr>
+                <w:rFonts w:ascii="Times New Roman" w:hAnsi="Times New Roman" w:cs="Times New Roman"/>
+                <w:b w:val="0"/>
+                <w:bCs w:val="0"/>
+              </w:rPr>
+            </w:pPr>
+            <w:r>
+              <w:rPr>
+                <w:rFonts w:ascii="Times New Roman" w:hAnsi="Times New Roman" w:cs="Times New Roman"/>
+                <w:b w:val="0"/>
+                <w:bCs w:val="0"/>
+              </w:rPr>
+              <w:t>Searches for a product</w:t>
+            </w:r>
+          </w:p>
+        </w:tc>
+        <w:tc>
+          <w:tcPr>
+            <w:tcW w:w="3117" w:type="dxa"/>
+          </w:tcPr>
+          <w:p>
+            <w:pPr>
+              <w:cnfStyle w:val="000000000000" w:firstRow="0" w:lastRow="0" w:firstColumn="0" w:lastColumn="0" w:oddVBand="0" w:evenVBand="0" w:oddHBand="0" w:evenHBand="0" w:firstRowFirstColumn="0" w:firstRowLastColumn="0" w:lastRowFirstColumn="0" w:lastRowLastColumn="0"/>
+              <w:rPr>
+                <w:rFonts w:ascii="Times New Roman" w:hAnsi="Times New Roman" w:cs="Times New Roman"/>
+              </w:rPr>
+            </w:pPr>
+            <w:r>
+              <w:rPr>
+                <w:rFonts w:ascii="Times New Roman" w:hAnsi="Times New Roman" w:cs="Times New Roman"/>
+              </w:rPr>
+              <w:t>Searches for “belt”</w:t>
+            </w:r>
+          </w:p>
+        </w:tc>
+        <w:tc>
+          <w:tcPr>
+            <w:tcW w:w="3117" w:type="dxa"/>
+          </w:tcPr>
+          <w:p>
+            <w:pPr>
+              <w:cnfStyle w:val="000000000000" w:firstRow="0" w:lastRow="0" w:firstColumn="0" w:lastColumn="0" w:oddVBand="0" w:evenVBand="0" w:oddHBand="0" w:evenHBand="0" w:firstRowFirstColumn="0" w:firstRowLastColumn="0" w:lastRowFirstColumn="0" w:lastRowLastColumn="0"/>
+              <w:rPr>
+                <w:rFonts w:ascii="Times New Roman" w:hAnsi="Times New Roman" w:cs="Times New Roman"/>
+              </w:rPr>
+            </w:pPr>
+            <w:r>
+              <w:rPr>
+                <w:rFonts w:ascii="Times New Roman" w:hAnsi="Times New Roman" w:cs="Times New Roman"/>
+              </w:rPr>
+              <w:t>One product displayed: Belt display</w:t>
+            </w:r>
+          </w:p>
+        </w:tc>
+      </w:tr>
+      <w:tr>
+        <w:trPr>
+          <w:cnfStyle w:val="000000100000" w:firstRow="0" w:lastRow="0" w:firstColumn="0" w:lastColumn="0" w:oddVBand="0" w:evenVBand="0" w:oddHBand="1" w:evenHBand="0" w:firstRowFirstColumn="0" w:firstRowLastColumn="0" w:lastRowFirstColumn="0" w:lastRowLastColumn="0"/>
+        </w:trPr>
+        <w:tc>
+          <w:tcPr>
+            <w:cnfStyle w:val="001000000000" w:firstRow="0" w:lastRow="0" w:firstColumn="1" w:lastColumn="0" w:oddVBand="0" w:evenVBand="0" w:oddHBand="0" w:evenHBand="0" w:firstRowFirstColumn="0" w:firstRowLastColumn="0" w:lastRowFirstColumn="0" w:lastRowLastColumn="0"/>
+            <w:tcW w:w="3116" w:type="dxa"/>
+          </w:tcPr>
+          <w:p>
+            <w:pPr>
+              <w:pStyle w:val="ListParagraph"/>
+              <w:numPr>
+                <w:ilvl w:val="0"/>
+                <w:numId w:val="5"/>
+              </w:numPr>
+              <w:rPr>
+                <w:rFonts w:ascii="Times New Roman" w:hAnsi="Times New Roman" w:cs="Times New Roman"/>
+                <w:b w:val="0"/>
+                <w:bCs w:val="0"/>
+              </w:rPr>
+            </w:pPr>
+            <w:r>
+              <w:rPr>
+                <w:rFonts w:ascii="Times New Roman" w:hAnsi="Times New Roman" w:cs="Times New Roman"/>
+                <w:b w:val="0"/>
+                <w:bCs w:val="0"/>
+              </w:rPr>
+              <w:t>Search for a product that isn’t in the product table</w:t>
+            </w:r>
+          </w:p>
+        </w:tc>
+        <w:tc>
+          <w:tcPr>
+            <w:tcW w:w="3117" w:type="dxa"/>
+          </w:tcPr>
+          <w:p>
+            <w:pPr>
+              <w:cnfStyle w:val="000000100000" w:firstRow="0" w:lastRow="0" w:firstColumn="0" w:lastColumn="0" w:oddVBand="0" w:evenVBand="0" w:oddHBand="1" w:evenHBand="0" w:firstRowFirstColumn="0" w:firstRowLastColumn="0" w:lastRowFirstColumn="0" w:lastRowLastColumn="0"/>
+              <w:rPr>
+                <w:rFonts w:ascii="Times New Roman" w:hAnsi="Times New Roman" w:cs="Times New Roman"/>
+              </w:rPr>
+            </w:pPr>
+            <w:r>
+              <w:rPr>
+                <w:rFonts w:ascii="Times New Roman" w:hAnsi="Times New Roman" w:cs="Times New Roman"/>
+              </w:rPr>
+              <w:t>Searches for “car”</w:t>
+            </w:r>
+          </w:p>
+        </w:tc>
+        <w:tc>
+          <w:tcPr>
+            <w:tcW w:w="3117" w:type="dxa"/>
+          </w:tcPr>
+          <w:p>
+            <w:pPr>
+              <w:cnfStyle w:val="000000100000" w:firstRow="0" w:lastRow="0" w:firstColumn="0" w:lastColumn="0" w:oddVBand="0" w:evenVBand="0" w:oddHBand="1" w:evenHBand="0" w:firstRowFirstColumn="0" w:firstRowLastColumn="0" w:lastRowFirstColumn="0" w:lastRowLastColumn="0"/>
+              <w:rPr>
+                <w:rFonts w:ascii="Times New Roman" w:hAnsi="Times New Roman" w:cs="Times New Roman"/>
+              </w:rPr>
+            </w:pPr>
+            <w:r>
+              <w:rPr>
+                <w:rFonts w:ascii="Times New Roman" w:hAnsi="Times New Roman" w:cs="Times New Roman"/>
+              </w:rPr>
+              <w:t>No products show up</w:t>
+            </w:r>
+          </w:p>
+        </w:tc>
+      </w:tr>
+      <w:tr>
+        <w:tc>
+          <w:tcPr>
+            <w:cnfStyle w:val="001000000000" w:firstRow="0" w:lastRow="0" w:firstColumn="1" w:lastColumn="0" w:oddVBand="0" w:evenVBand="0" w:oddHBand="0" w:evenHBand="0" w:firstRowFirstColumn="0" w:firstRowLastColumn="0" w:lastRowFirstColumn="0" w:lastRowLastColumn="0"/>
+            <w:tcW w:w="3116" w:type="dxa"/>
+          </w:tcPr>
+          <w:p>
+            <w:pPr>
+              <w:pStyle w:val="ListParagraph"/>
+              <w:numPr>
+                <w:ilvl w:val="0"/>
+                <w:numId w:val="5"/>
+              </w:numPr>
+              <w:rPr>
+                <w:rFonts w:ascii="Times New Roman" w:hAnsi="Times New Roman" w:cs="Times New Roman"/>
+                <w:b w:val="0"/>
+                <w:bCs w:val="0"/>
+              </w:rPr>
+            </w:pPr>
+            <w:r>
+              <w:rPr>
+                <w:rFonts w:ascii="Times New Roman" w:hAnsi="Times New Roman" w:cs="Times New Roman"/>
+                <w:b w:val="0"/>
+                <w:bCs w:val="0"/>
+              </w:rPr>
+              <w:t>Selects a product category form the dropdown list</w:t>
+            </w:r>
+          </w:p>
+        </w:tc>
+        <w:tc>
+          <w:tcPr>
+            <w:tcW w:w="3117" w:type="dxa"/>
+          </w:tcPr>
+          <w:p>
+            <w:pPr>
+              <w:cnfStyle w:val="000000000000" w:firstRow="0" w:lastRow="0" w:firstColumn="0" w:lastColumn="0" w:oddVBand="0" w:evenVBand="0" w:oddHBand="0" w:evenHBand="0" w:firstRowFirstColumn="0" w:firstRowLastColumn="0" w:lastRowFirstColumn="0" w:lastRowLastColumn="0"/>
+              <w:rPr>
+                <w:rFonts w:ascii="Times New Roman" w:hAnsi="Times New Roman" w:cs="Times New Roman"/>
+              </w:rPr>
+            </w:pPr>
+            <w:r>
+              <w:rPr>
+                <w:rFonts w:ascii="Times New Roman" w:hAnsi="Times New Roman" w:cs="Times New Roman"/>
+              </w:rPr>
+              <w:t>Selects sparring gear</w:t>
+            </w:r>
+          </w:p>
+        </w:tc>
+        <w:tc>
+          <w:tcPr>
+            <w:tcW w:w="3117" w:type="dxa"/>
+          </w:tcPr>
+          <w:p>
+            <w:pPr>
+              <w:pStyle w:val="Heading5"/>
+              <w:shd w:val="clear" w:color="auto" w:fill="FFFFFF"/>
+              <w:spacing w:before="0"/>
+              <w:cnfStyle w:val="000000000000" w:firstRow="0" w:lastRow="0" w:firstColumn="0" w:lastColumn="0" w:oddVBand="0" w:evenVBand="0" w:oddHBand="0" w:evenHBand="0" w:firstRowFirstColumn="0" w:firstRowLastColumn="0" w:lastRowFirstColumn="0" w:lastRowLastColumn="0"/>
+              <w:rPr>
+                <w:rFonts w:ascii="Times New Roman" w:hAnsi="Times New Roman" w:cs="Times New Roman"/>
+                <w:color w:val="auto"/>
+              </w:rPr>
+            </w:pPr>
+            <w:r>
+              <w:rPr>
+                <w:rFonts w:ascii="Times New Roman" w:hAnsi="Times New Roman" w:cs="Times New Roman"/>
+                <w:color w:val="auto"/>
+              </w:rPr>
+              <w:t xml:space="preserve">4 products display: </w:t>
+            </w:r>
+            <w:r>
+              <w:rPr>
+                <w:rFonts w:ascii="Times New Roman" w:hAnsi="Times New Roman" w:cs="Times New Roman"/>
+                <w:color w:val="auto"/>
+              </w:rPr>
+              <w:t>Sparring gloves</w:t>
+            </w:r>
+            <w:r>
+              <w:rPr>
+                <w:rFonts w:ascii="Times New Roman" w:hAnsi="Times New Roman" w:cs="Times New Roman"/>
+                <w:color w:val="auto"/>
+              </w:rPr>
+              <w:t xml:space="preserve">, </w:t>
+            </w:r>
+            <w:r>
+              <w:rPr>
+                <w:rFonts w:ascii="Times New Roman" w:hAnsi="Times New Roman" w:cs="Times New Roman"/>
+                <w:color w:val="auto"/>
+              </w:rPr>
+              <w:t>Headgear</w:t>
+            </w:r>
+            <w:r>
+              <w:rPr>
+                <w:rFonts w:ascii="Times New Roman" w:hAnsi="Times New Roman" w:cs="Times New Roman"/>
+                <w:color w:val="auto"/>
+              </w:rPr>
+              <w:t xml:space="preserve">, </w:t>
+            </w:r>
+            <w:r>
+              <w:rPr>
+                <w:rFonts w:ascii="Times New Roman" w:hAnsi="Times New Roman" w:cs="Times New Roman"/>
+                <w:color w:val="auto"/>
+              </w:rPr>
+              <w:t>Boots</w:t>
+            </w:r>
+            <w:r>
+              <w:rPr>
+                <w:rFonts w:ascii="Times New Roman" w:hAnsi="Times New Roman" w:cs="Times New Roman"/>
+                <w:color w:val="auto"/>
+              </w:rPr>
+              <w:t xml:space="preserve">, </w:t>
+            </w:r>
+            <w:r>
+              <w:rPr>
+                <w:rFonts w:ascii="Times New Roman" w:hAnsi="Times New Roman" w:cs="Times New Roman"/>
+                <w:color w:val="auto"/>
+              </w:rPr>
+              <w:t>Mouth guard</w:t>
+            </w:r>
+          </w:p>
+          <w:p>
+            <w:pPr>
+              <w:pStyle w:val="Heading5"/>
+              <w:shd w:val="clear" w:color="auto" w:fill="FFFFFF"/>
+              <w:spacing w:before="0"/>
+              <w:cnfStyle w:val="000000000000" w:firstRow="0" w:lastRow="0" w:firstColumn="0" w:lastColumn="0" w:oddVBand="0" w:evenVBand="0" w:oddHBand="0" w:evenHBand="0" w:firstRowFirstColumn="0" w:firstRowLastColumn="0" w:lastRowFirstColumn="0" w:lastRowLastColumn="0"/>
+              <w:rPr>
+                <w:rFonts w:ascii="Times New Roman" w:hAnsi="Times New Roman" w:cs="Times New Roman"/>
+                <w:color w:val="212529"/>
+                <w:sz w:val="24"/>
+                <w:szCs w:val="24"/>
+              </w:rPr>
+            </w:pPr>
+          </w:p>
+          <w:p>
+            <w:pPr>
+              <w:pStyle w:val="Heading5"/>
+              <w:shd w:val="clear" w:color="auto" w:fill="FFFFFF"/>
+              <w:spacing w:before="0"/>
+              <w:cnfStyle w:val="000000000000" w:firstRow="0" w:lastRow="0" w:firstColumn="0" w:lastColumn="0" w:oddVBand="0" w:evenVBand="0" w:oddHBand="0" w:evenHBand="0" w:firstRowFirstColumn="0" w:firstRowLastColumn="0" w:lastRowFirstColumn="0" w:lastRowLastColumn="0"/>
+              <w:rPr>
+                <w:rFonts w:ascii="Times New Roman" w:hAnsi="Times New Roman" w:cs="Times New Roman"/>
+                <w:color w:val="212529"/>
+                <w:sz w:val="24"/>
+                <w:szCs w:val="24"/>
+              </w:rPr>
+            </w:pPr>
+          </w:p>
+        </w:tc>
+      </w:tr>
+      <w:tr>
+        <w:trPr>
+          <w:cnfStyle w:val="000000100000" w:firstRow="0" w:lastRow="0" w:firstColumn="0" w:lastColumn="0" w:oddVBand="0" w:evenVBand="0" w:oddHBand="1" w:evenHBand="0" w:firstRowFirstColumn="0" w:firstRowLastColumn="0" w:lastRowFirstColumn="0" w:lastRowLastColumn="0"/>
+        </w:trPr>
+        <w:tc>
+          <w:tcPr>
+            <w:cnfStyle w:val="001000000000" w:firstRow="0" w:lastRow="0" w:firstColumn="1" w:lastColumn="0" w:oddVBand="0" w:evenVBand="0" w:oddHBand="0" w:evenHBand="0" w:firstRowFirstColumn="0" w:firstRowLastColumn="0" w:lastRowFirstColumn="0" w:lastRowLastColumn="0"/>
+            <w:tcW w:w="3116" w:type="dxa"/>
+          </w:tcPr>
+          <w:p>
+            <w:pPr>
+              <w:pStyle w:val="ListParagraph"/>
+              <w:numPr>
+                <w:ilvl w:val="0"/>
+                <w:numId w:val="5"/>
+              </w:numPr>
+              <w:rPr>
+                <w:rFonts w:ascii="Times New Roman" w:hAnsi="Times New Roman" w:cs="Times New Roman"/>
+                <w:b w:val="0"/>
+                <w:bCs w:val="0"/>
+              </w:rPr>
+            </w:pPr>
+            <w:r>
+              <w:rPr>
+                <w:rFonts w:ascii="Times New Roman" w:hAnsi="Times New Roman" w:cs="Times New Roman"/>
+                <w:b w:val="0"/>
+                <w:bCs w:val="0"/>
+              </w:rPr>
+              <w:lastRenderedPageBreak/>
+              <w:t>Edits the stock for a product</w:t>
+            </w:r>
+          </w:p>
+        </w:tc>
+        <w:tc>
+          <w:tcPr>
+            <w:tcW w:w="3117" w:type="dxa"/>
+          </w:tcPr>
+          <w:p>
+            <w:pPr>
+              <w:cnfStyle w:val="000000100000" w:firstRow="0" w:lastRow="0" w:firstColumn="0" w:lastColumn="0" w:oddVBand="0" w:evenVBand="0" w:oddHBand="1" w:evenHBand="0" w:firstRowFirstColumn="0" w:firstRowLastColumn="0" w:lastRowFirstColumn="0" w:lastRowLastColumn="0"/>
+              <w:rPr>
+                <w:rFonts w:ascii="Times New Roman" w:hAnsi="Times New Roman" w:cs="Times New Roman"/>
+              </w:rPr>
+            </w:pPr>
+            <w:r>
+              <w:rPr>
+                <w:rFonts w:ascii="Times New Roman" w:hAnsi="Times New Roman" w:cs="Times New Roman"/>
+              </w:rPr>
+              <w:t>Clicks on the pencil icon, enters in 10 for the stock, and click</w:t>
+            </w:r>
+            <w:r>
+              <w:rPr>
+                <w:rFonts w:ascii="Times New Roman" w:hAnsi="Times New Roman" w:cs="Times New Roman"/>
+              </w:rPr>
+              <w:t>s</w:t>
+            </w:r>
+            <w:r>
+              <w:rPr>
+                <w:rFonts w:ascii="Times New Roman" w:hAnsi="Times New Roman" w:cs="Times New Roman"/>
+              </w:rPr>
+              <w:t xml:space="preserve"> on Update</w:t>
+            </w:r>
+          </w:p>
+        </w:tc>
+        <w:tc>
+          <w:tcPr>
+            <w:tcW w:w="3117" w:type="dxa"/>
+          </w:tcPr>
+          <w:p>
+            <w:pPr>
+              <w:pStyle w:val="Heading5"/>
+              <w:shd w:val="clear" w:color="auto" w:fill="FFFFFF"/>
+              <w:spacing w:before="0"/>
+              <w:outlineLvl w:val="4"/>
+              <w:cnfStyle w:val="000000100000" w:firstRow="0" w:lastRow="0" w:firstColumn="0" w:lastColumn="0" w:oddVBand="0" w:evenVBand="0" w:oddHBand="1" w:evenHBand="0" w:firstRowFirstColumn="0" w:firstRowLastColumn="0" w:lastRowFirstColumn="0" w:lastRowLastColumn="0"/>
+              <w:rPr>
+                <w:rFonts w:ascii="Times New Roman" w:hAnsi="Times New Roman" w:cs="Times New Roman"/>
+                <w:color w:val="auto"/>
+              </w:rPr>
+            </w:pPr>
+            <w:r>
+              <w:rPr>
+                <w:rFonts w:ascii="Times New Roman" w:hAnsi="Times New Roman" w:cs="Times New Roman"/>
+                <w:color w:val="auto"/>
+              </w:rPr>
+              <w:t>Page returns to the products page</w:t>
+            </w:r>
+          </w:p>
+        </w:tc>
+      </w:tr>
+      <w:tr>
+        <w:tc>
+          <w:tcPr>
+            <w:cnfStyle w:val="001000000000" w:firstRow="0" w:lastRow="0" w:firstColumn="1" w:lastColumn="0" w:oddVBand="0" w:evenVBand="0" w:oddHBand="0" w:evenHBand="0" w:firstRowFirstColumn="0" w:firstRowLastColumn="0" w:lastRowFirstColumn="0" w:lastRowLastColumn="0"/>
+            <w:tcW w:w="9350" w:type="dxa"/>
+            <w:gridSpan w:val="3"/>
+          </w:tcPr>
+          <w:p>
+            <w:pPr>
+              <w:rPr>
+                <w:rFonts w:ascii="Times New Roman" w:hAnsi="Times New Roman" w:cs="Times New Roman"/>
+              </w:rPr>
+            </w:pPr>
+            <w:r>
+              <w:rPr>
+                <w:rFonts w:ascii="Times New Roman" w:hAnsi="Times New Roman" w:cs="Times New Roman"/>
+              </w:rPr>
+              <w:t>All</w:t>
+            </w:r>
+            <w:r>
+              <w:rPr>
+                <w:rFonts w:ascii="Times New Roman" w:hAnsi="Times New Roman" w:cs="Times New Roman"/>
+              </w:rPr>
+              <w:t xml:space="preserve"> the test cases for the stock, sell price, and buy price is in the products test scenarios on page two.</w:t>
+            </w:r>
+          </w:p>
+        </w:tc>
+      </w:tr>
+      <w:tr>
+        <w:trPr>
+          <w:cnfStyle w:val="000000100000" w:firstRow="0" w:lastRow="0" w:firstColumn="0" w:lastColumn="0" w:oddVBand="0" w:evenVBand="0" w:oddHBand="1" w:evenHBand="0" w:firstRowFirstColumn="0" w:firstRowLastColumn="0" w:lastRowFirstColumn="0" w:lastRowLastColumn="0"/>
+        </w:trPr>
+        <w:tc>
+          <w:tcPr>
+            <w:cnfStyle w:val="001000000000" w:firstRow="0" w:lastRow="0" w:firstColumn="1" w:lastColumn="0" w:oddVBand="0" w:evenVBand="0" w:oddHBand="0" w:evenHBand="0" w:firstRowFirstColumn="0" w:firstRowLastColumn="0" w:lastRowFirstColumn="0" w:lastRowLastColumn="0"/>
+            <w:tcW w:w="3116" w:type="dxa"/>
+          </w:tcPr>
+          <w:p>
+            <w:pPr>
+              <w:pStyle w:val="ListParagraph"/>
+              <w:numPr>
+                <w:ilvl w:val="0"/>
+                <w:numId w:val="5"/>
+              </w:numPr>
+              <w:rPr>
+                <w:rFonts w:ascii="Times New Roman" w:hAnsi="Times New Roman" w:cs="Times New Roman"/>
+                <w:b w:val="0"/>
+                <w:bCs w:val="0"/>
+              </w:rPr>
+            </w:pPr>
+            <w:r>
+              <w:rPr>
+                <w:rFonts w:ascii="Times New Roman" w:hAnsi="Times New Roman" w:cs="Times New Roman"/>
+                <w:b w:val="0"/>
+                <w:bCs w:val="0"/>
+              </w:rPr>
+              <w:t>Wants to view all the orders for a certain day</w:t>
+            </w:r>
+          </w:p>
+        </w:tc>
+        <w:tc>
+          <w:tcPr>
+            <w:tcW w:w="3117" w:type="dxa"/>
+          </w:tcPr>
+          <w:p>
+            <w:pPr>
+              <w:cnfStyle w:val="000000100000" w:firstRow="0" w:lastRow="0" w:firstColumn="0" w:lastColumn="0" w:oddVBand="0" w:evenVBand="0" w:oddHBand="1" w:evenHBand="0" w:firstRowFirstColumn="0" w:firstRowLastColumn="0" w:lastRowFirstColumn="0" w:lastRowLastColumn="0"/>
+              <w:rPr>
+                <w:rFonts w:ascii="Times New Roman" w:hAnsi="Times New Roman" w:cs="Times New Roman"/>
+              </w:rPr>
+            </w:pPr>
+            <w:r>
+              <w:rPr>
+                <w:rFonts w:ascii="Times New Roman" w:hAnsi="Times New Roman" w:cs="Times New Roman"/>
+              </w:rPr>
+              <w:t xml:space="preserve">Clicks on a date in the dropdown list on the order page </w:t>
+            </w:r>
+          </w:p>
+        </w:tc>
+        <w:tc>
+          <w:tcPr>
+            <w:tcW w:w="3117" w:type="dxa"/>
+          </w:tcPr>
+          <w:p>
+            <w:pPr>
+              <w:pStyle w:val="Heading5"/>
+              <w:shd w:val="clear" w:color="auto" w:fill="FFFFFF"/>
+              <w:spacing w:before="0"/>
+              <w:outlineLvl w:val="4"/>
+              <w:cnfStyle w:val="000000100000" w:firstRow="0" w:lastRow="0" w:firstColumn="0" w:lastColumn="0" w:oddVBand="0" w:evenVBand="0" w:oddHBand="1" w:evenHBand="0" w:firstRowFirstColumn="0" w:firstRowLastColumn="0" w:lastRowFirstColumn="0" w:lastRowLastColumn="0"/>
+              <w:rPr>
+                <w:rFonts w:ascii="Times New Roman" w:hAnsi="Times New Roman" w:cs="Times New Roman"/>
+                <w:color w:val="auto"/>
+              </w:rPr>
+            </w:pPr>
+            <w:r>
+              <w:rPr>
+                <w:rFonts w:ascii="Times New Roman" w:hAnsi="Times New Roman" w:cs="Times New Roman"/>
+                <w:color w:val="auto"/>
+              </w:rPr>
+              <w:t>All</w:t>
+            </w:r>
+            <w:r>
+              <w:rPr>
+                <w:rFonts w:ascii="Times New Roman" w:hAnsi="Times New Roman" w:cs="Times New Roman"/>
+                <w:color w:val="auto"/>
+              </w:rPr>
+              <w:t xml:space="preserve"> the orders </w:t>
+            </w:r>
+            <w:r>
+              <w:rPr>
+                <w:rFonts w:ascii="Times New Roman" w:hAnsi="Times New Roman" w:cs="Times New Roman"/>
+                <w:color w:val="auto"/>
+              </w:rPr>
+              <w:t>displayed on the page with the total amount</w:t>
+            </w:r>
+          </w:p>
+        </w:tc>
+      </w:tr>
+      <w:tr>
+        <w:tc>
+          <w:tcPr>
+            <w:cnfStyle w:val="001000000000" w:firstRow="0" w:lastRow="0" w:firstColumn="1" w:lastColumn="0" w:oddVBand="0" w:evenVBand="0" w:oddHBand="0" w:evenHBand="0" w:firstRowFirstColumn="0" w:firstRowLastColumn="0" w:lastRowFirstColumn="0" w:lastRowLastColumn="0"/>
+            <w:tcW w:w="3116" w:type="dxa"/>
+          </w:tcPr>
+          <w:p>
+            <w:pPr>
+              <w:pStyle w:val="ListParagraph"/>
+              <w:numPr>
+                <w:ilvl w:val="0"/>
+                <w:numId w:val="5"/>
+              </w:numPr>
+              <w:rPr>
+                <w:rFonts w:ascii="Times New Roman" w:hAnsi="Times New Roman" w:cs="Times New Roman"/>
+                <w:b w:val="0"/>
+                <w:bCs w:val="0"/>
+              </w:rPr>
+            </w:pPr>
+            <w:r>
+              <w:rPr>
+                <w:rFonts w:ascii="Times New Roman" w:hAnsi="Times New Roman" w:cs="Times New Roman"/>
+                <w:b w:val="0"/>
+                <w:bCs w:val="0"/>
+              </w:rPr>
+              <w:t>Wants to view all the orders for a certain customer</w:t>
+            </w:r>
+          </w:p>
+        </w:tc>
+        <w:tc>
+          <w:tcPr>
+            <w:tcW w:w="3117" w:type="dxa"/>
+          </w:tcPr>
+          <w:p>
+            <w:pPr>
+              <w:cnfStyle w:val="000000000000" w:firstRow="0" w:lastRow="0" w:firstColumn="0" w:lastColumn="0" w:oddVBand="0" w:evenVBand="0" w:oddHBand="0" w:evenHBand="0" w:firstRowFirstColumn="0" w:firstRowLastColumn="0" w:lastRowFirstColumn="0" w:lastRowLastColumn="0"/>
+              <w:rPr>
+                <w:rFonts w:ascii="Times New Roman" w:hAnsi="Times New Roman" w:cs="Times New Roman"/>
+              </w:rPr>
+            </w:pPr>
+            <w:r>
+              <w:rPr>
+                <w:rFonts w:ascii="Times New Roman" w:hAnsi="Times New Roman" w:cs="Times New Roman"/>
+              </w:rPr>
+              <w:t>Clicks on a customer’s name in the dropdown list</w:t>
+            </w:r>
+          </w:p>
+        </w:tc>
+        <w:tc>
+          <w:tcPr>
+            <w:tcW w:w="3117" w:type="dxa"/>
+          </w:tcPr>
+          <w:p>
+            <w:pPr>
+              <w:pStyle w:val="Heading5"/>
+              <w:shd w:val="clear" w:color="auto" w:fill="FFFFFF"/>
+              <w:spacing w:before="0"/>
+              <w:outlineLvl w:val="4"/>
+              <w:cnfStyle w:val="000000000000" w:firstRow="0" w:lastRow="0" w:firstColumn="0" w:lastColumn="0" w:oddVBand="0" w:evenVBand="0" w:oddHBand="0" w:evenHBand="0" w:firstRowFirstColumn="0" w:firstRowLastColumn="0" w:lastRowFirstColumn="0" w:lastRowLastColumn="0"/>
+              <w:rPr>
+                <w:rFonts w:ascii="Times New Roman" w:hAnsi="Times New Roman" w:cs="Times New Roman"/>
+                <w:color w:val="auto"/>
+              </w:rPr>
+            </w:pPr>
+            <w:r>
+              <w:rPr>
+                <w:rFonts w:ascii="Times New Roman" w:hAnsi="Times New Roman" w:cs="Times New Roman"/>
+                <w:color w:val="auto"/>
+              </w:rPr>
+              <w:t>All</w:t>
+            </w:r>
+            <w:r>
+              <w:rPr>
+                <w:rFonts w:ascii="Times New Roman" w:hAnsi="Times New Roman" w:cs="Times New Roman"/>
+                <w:color w:val="auto"/>
+              </w:rPr>
+              <w:t xml:space="preserve"> the orders displayed on the page with the total amount</w:t>
+            </w:r>
           </w:p>
         </w:tc>
       </w:tr>
@@ -6372,6 +7031,7 @@
       </w:pPr>
     </w:p>
     <w:sectPr>
+      <w:headerReference w:type="default" r:id="rId13"/>
       <w:pgSz w:w="12240" w:h="15840"/>
       <w:pgMar w:top="1440" w:right="1440" w:bottom="1440" w:left="1440" w:header="708" w:footer="708" w:gutter="0"/>
       <w:cols w:space="708"/>
@@ -6379,6 +7039,112 @@
     </w:sectPr>
   </w:body>
 </w:document>
+</file>
+
+<file path=word/endnotes.xml><?xml version="1.0" encoding="utf-8"?>
+<w:endnotes xmlns:wpc="http://schemas.microsoft.com/office/word/2010/wordprocessingCanvas" xmlns:cx="http://schemas.microsoft.com/office/drawing/2014/chartex" xmlns:cx1="http://schemas.microsoft.com/office/drawing/2015/9/8/chartex" xmlns:cx2="http://schemas.microsoft.com/office/drawing/2015/10/21/chartex" xmlns:cx3="http://schemas.microsoft.com/office/drawing/2016/5/9/chartex" xmlns:cx4="http://schemas.microsoft.com/office/drawing/2016/5/10/chartex" xmlns:cx5="http://schemas.microsoft.com/office/drawing/2016/5/11/chartex" xmlns:cx6="http://schemas.microsoft.com/office/drawing/2016/5/12/chartex" xmlns:cx7="http://schemas.microsoft.com/office/drawing/2016/5/13/chartex" xmlns:cx8="http://schemas.microsoft.com/office/drawing/2016/5/14/chartex" xmlns:mc="http://schemas.openxmlformats.org/markup-compatibility/2006" xmlns:aink="http://schemas.microsoft.com/office/drawing/2016/ink" xmlns:am3d="http://schemas.microsoft.com/office/drawing/2017/model3d" xmlns:o="urn:schemas-microsoft-com:office:office" xmlns:r="http://schemas.openxmlformats.org/officeDocument/2006/relationships" xmlns:m="http://schemas.openxmlformats.org/officeDocument/2006/math" xmlns:v="urn:schemas-microsoft-com:vml" xmlns:wp14="http://schemas.microsoft.com/office/word/2010/wordprocessingDrawing" xmlns:wp="http://schemas.openxmlformats.org/drawingml/2006/wordprocessingDrawing" xmlns:w10="urn:schemas-microsoft-com:office:word" xmlns:w="http://schemas.openxmlformats.org/wordprocessingml/2006/main" xmlns:w14="http://schemas.microsoft.com/office/word/2010/wordml" xmlns:w15="http://schemas.microsoft.com/office/word/2012/wordml" xmlns:w16cex="http://schemas.microsoft.com/office/word/2018/wordml/cex" xmlns:w16cid="http://schemas.microsoft.com/office/word/2016/wordml/cid" xmlns:w16="http://schemas.microsoft.com/office/word/2018/wordml" xmlns:w16sdtdh="http://schemas.microsoft.com/office/word/2020/wordml/sdtdatahash" xmlns:w16se="http://schemas.microsoft.com/office/word/2015/wordml/symex" xmlns:wpg="http://schemas.microsoft.com/office/word/2010/wordprocessingGroup" xmlns:wpi="http://schemas.microsoft.com/office/word/2010/wordprocessingInk" xmlns:wne="http://schemas.microsoft.com/office/word/2006/wordml" xmlns:wps="http://schemas.microsoft.com/office/word/2010/wordprocessingShape" mc:Ignorable="w14 w15 w16se w16cid w16 w16cex w16sdtdh wp14">
+  <w:endnote w:type="separator" w:id="-1">
+    <w:p>
+      <w:pPr>
+        <w:spacing w:after="0" w:line="240" w:lineRule="auto"/>
+      </w:pPr>
+      <w:r>
+        <w:separator/>
+      </w:r>
+    </w:p>
+  </w:endnote>
+  <w:endnote w:type="continuationSeparator" w:id="0">
+    <w:p>
+      <w:pPr>
+        <w:spacing w:after="0" w:line="240" w:lineRule="auto"/>
+      </w:pPr>
+      <w:r>
+        <w:continuationSeparator/>
+      </w:r>
+    </w:p>
+  </w:endnote>
+</w:endnotes>
+</file>
+
+<file path=word/footnotes.xml><?xml version="1.0" encoding="utf-8"?>
+<w:footnotes xmlns:wpc="http://schemas.microsoft.com/office/word/2010/wordprocessingCanvas" xmlns:cx="http://schemas.microsoft.com/office/drawing/2014/chartex" xmlns:cx1="http://schemas.microsoft.com/office/drawing/2015/9/8/chartex" xmlns:cx2="http://schemas.microsoft.com/office/drawing/2015/10/21/chartex" xmlns:cx3="http://schemas.microsoft.com/office/drawing/2016/5/9/chartex" xmlns:cx4="http://schemas.microsoft.com/office/drawing/2016/5/10/chartex" xmlns:cx5="http://schemas.microsoft.com/office/drawing/2016/5/11/chartex" xmlns:cx6="http://schemas.microsoft.com/office/drawing/2016/5/12/chartex" xmlns:cx7="http://schemas.microsoft.com/office/drawing/2016/5/13/chartex" xmlns:cx8="http://schemas.microsoft.com/office/drawing/2016/5/14/chartex" xmlns:mc="http://schemas.openxmlformats.org/markup-compatibility/2006" xmlns:aink="http://schemas.microsoft.com/office/drawing/2016/ink" xmlns:am3d="http://schemas.microsoft.com/office/drawing/2017/model3d" xmlns:o="urn:schemas-microsoft-com:office:office" xmlns:r="http://schemas.openxmlformats.org/officeDocument/2006/relationships" xmlns:m="http://schemas.openxmlformats.org/officeDocument/2006/math" xmlns:v="urn:schemas-microsoft-com:vml" xmlns:wp14="http://schemas.microsoft.com/office/word/2010/wordprocessingDrawing" xmlns:wp="http://schemas.openxmlformats.org/drawingml/2006/wordprocessingDrawing" xmlns:w10="urn:schemas-microsoft-com:office:word" xmlns:w="http://schemas.openxmlformats.org/wordprocessingml/2006/main" xmlns:w14="http://schemas.microsoft.com/office/word/2010/wordml" xmlns:w15="http://schemas.microsoft.com/office/word/2012/wordml" xmlns:w16cex="http://schemas.microsoft.com/office/word/2018/wordml/cex" xmlns:w16cid="http://schemas.microsoft.com/office/word/2016/wordml/cid" xmlns:w16="http://schemas.microsoft.com/office/word/2018/wordml" xmlns:w16sdtdh="http://schemas.microsoft.com/office/word/2020/wordml/sdtdatahash" xmlns:w16se="http://schemas.microsoft.com/office/word/2015/wordml/symex" xmlns:wpg="http://schemas.microsoft.com/office/word/2010/wordprocessingGroup" xmlns:wpi="http://schemas.microsoft.com/office/word/2010/wordprocessingInk" xmlns:wne="http://schemas.microsoft.com/office/word/2006/wordml" xmlns:wps="http://schemas.microsoft.com/office/word/2010/wordprocessingShape" mc:Ignorable="w14 w15 w16se w16cid w16 w16cex w16sdtdh wp14">
+  <w:footnote w:type="separator" w:id="-1">
+    <w:p>
+      <w:pPr>
+        <w:spacing w:after="0" w:line="240" w:lineRule="auto"/>
+      </w:pPr>
+      <w:r>
+        <w:separator/>
+      </w:r>
+    </w:p>
+  </w:footnote>
+  <w:footnote w:type="continuationSeparator" w:id="0">
+    <w:p>
+      <w:pPr>
+        <w:spacing w:after="0" w:line="240" w:lineRule="auto"/>
+      </w:pPr>
+      <w:r>
+        <w:continuationSeparator/>
+      </w:r>
+    </w:p>
+  </w:footnote>
+</w:footnotes>
+</file>
+
+<file path=word/header1.xml><?xml version="1.0" encoding="utf-8"?>
+<w:hdr xmlns:wpc="http://schemas.microsoft.com/office/word/2010/wordprocessingCanvas" xmlns:cx="http://schemas.microsoft.com/office/drawing/2014/chartex" xmlns:cx1="http://schemas.microsoft.com/office/drawing/2015/9/8/chartex" xmlns:cx2="http://schemas.microsoft.com/office/drawing/2015/10/21/chartex" xmlns:cx3="http://schemas.microsoft.com/office/drawing/2016/5/9/chartex" xmlns:cx4="http://schemas.microsoft.com/office/drawing/2016/5/10/chartex" xmlns:cx5="http://schemas.microsoft.com/office/drawing/2016/5/11/chartex" xmlns:cx6="http://schemas.microsoft.com/office/drawing/2016/5/12/chartex" xmlns:cx7="http://schemas.microsoft.com/office/drawing/2016/5/13/chartex" xmlns:cx8="http://schemas.microsoft.com/office/drawing/2016/5/14/chartex" xmlns:mc="http://schemas.openxmlformats.org/markup-compatibility/2006" xmlns:aink="http://schemas.microsoft.com/office/drawing/2016/ink" xmlns:am3d="http://schemas.microsoft.com/office/drawing/2017/model3d" xmlns:o="urn:schemas-microsoft-com:office:office" xmlns:r="http://schemas.openxmlformats.org/officeDocument/2006/relationships" xmlns:m="http://schemas.openxmlformats.org/officeDocument/2006/math" xmlns:v="urn:schemas-microsoft-com:vml" xmlns:wp14="http://schemas.microsoft.com/office/word/2010/wordprocessingDrawing" xmlns:wp="http://schemas.openxmlformats.org/drawingml/2006/wordprocessingDrawing" xmlns:w10="urn:schemas-microsoft-com:office:word" xmlns:w="http://schemas.openxmlformats.org/wordprocessingml/2006/main" xmlns:w14="http://schemas.microsoft.com/office/word/2010/wordml" xmlns:w15="http://schemas.microsoft.com/office/word/2012/wordml" xmlns:w16cex="http://schemas.microsoft.com/office/word/2018/wordml/cex" xmlns:w16cid="http://schemas.microsoft.com/office/word/2016/wordml/cid" xmlns:w16="http://schemas.microsoft.com/office/word/2018/wordml" xmlns:w16sdtdh="http://schemas.microsoft.com/office/word/2020/wordml/sdtdatahash" xmlns:w16se="http://schemas.microsoft.com/office/word/2015/wordml/symex" xmlns:wpg="http://schemas.microsoft.com/office/word/2010/wordprocessingGroup" xmlns:wpi="http://schemas.microsoft.com/office/word/2010/wordprocessingInk" xmlns:wne="http://schemas.microsoft.com/office/word/2006/wordml" xmlns:wps="http://schemas.microsoft.com/office/word/2010/wordprocessingShape" mc:Ignorable="w14 w15 w16se w16cid w16 w16cex w16sdtdh wp14">
+  <w:p>
+    <w:pPr>
+      <w:pStyle w:val="Header"/>
+      <w:jc w:val="right"/>
+    </w:pPr>
+    <w:r>
+      <w:t xml:space="preserve">Haile </w:t>
+    </w:r>
+    <w:sdt>
+      <w:sdtPr>
+        <w:id w:val="419913318"/>
+        <w:docPartObj>
+          <w:docPartGallery w:val="Page Numbers (Top of Page)"/>
+          <w:docPartUnique/>
+        </w:docPartObj>
+      </w:sdtPr>
+      <w:sdtEndPr>
+        <w:rPr>
+          <w:noProof/>
+        </w:rPr>
+      </w:sdtEndPr>
+      <w:sdtContent>
+        <w:r>
+          <w:fldChar w:fldCharType="begin"/>
+        </w:r>
+        <w:r>
+          <w:instrText xml:space="preserve"> PAGE   \* MERGEFORMAT </w:instrText>
+        </w:r>
+        <w:r>
+          <w:fldChar w:fldCharType="separate"/>
+        </w:r>
+        <w:r>
+          <w:rPr>
+            <w:noProof/>
+          </w:rPr>
+          <w:t>2</w:t>
+        </w:r>
+        <w:r>
+          <w:rPr>
+            <w:noProof/>
+          </w:rPr>
+          <w:fldChar w:fldCharType="end"/>
+        </w:r>
+      </w:sdtContent>
+    </w:sdt>
+  </w:p>
+  <w:p>
+    <w:pPr>
+      <w:pStyle w:val="Header"/>
+    </w:pPr>
+  </w:p>
+</w:hdr>
 </file>
 
 <file path=word/numbering.xml><?xml version="1.0" encoding="utf-8"?>
@@ -7336,6 +8102,7 @@
   <w:style w:type="paragraph" w:default="1" w:styleId="Normal">
     <w:name w:val="Normal"/>
     <w:qFormat/>
+    <w:rsid w:val="005704D6"/>
   </w:style>
   <w:style w:type="paragraph" w:styleId="Heading1">
     <w:name w:val="heading 1"/>
@@ -7378,6 +8145,26 @@
       <w:color w:val="2F5496" w:themeColor="accent1" w:themeShade="BF"/>
       <w:sz w:val="26"/>
       <w:szCs w:val="26"/>
+    </w:rPr>
+  </w:style>
+  <w:style w:type="paragraph" w:styleId="Heading5">
+    <w:name w:val="heading 5"/>
+    <w:basedOn w:val="Normal"/>
+    <w:next w:val="Normal"/>
+    <w:link w:val="Heading5Char"/>
+    <w:uiPriority w:val="9"/>
+    <w:unhideWhenUsed/>
+    <w:qFormat/>
+    <w:rsid w:val="00E06AF3"/>
+    <w:pPr>
+      <w:keepNext/>
+      <w:keepLines/>
+      <w:spacing w:before="40" w:after="0"/>
+      <w:outlineLvl w:val="4"/>
+    </w:pPr>
+    <w:rPr>
+      <w:rFonts w:asciiTheme="majorHAnsi" w:eastAsiaTheme="majorEastAsia" w:hAnsiTheme="majorHAnsi" w:cstheme="majorBidi"/>
+      <w:color w:val="2F5496" w:themeColor="accent1" w:themeShade="BF"/>
     </w:rPr>
   </w:style>
   <w:style w:type="character" w:default="1" w:styleId="DefaultParagraphFont">
@@ -7667,6 +8454,137 @@
       <w:color w:val="605E5C"/>
       <w:shd w:val="clear" w:color="auto" w:fill="E1DFDD"/>
     </w:rPr>
+  </w:style>
+  <w:style w:type="character" w:customStyle="1" w:styleId="Heading5Char">
+    <w:name w:val="Heading 5 Char"/>
+    <w:basedOn w:val="DefaultParagraphFont"/>
+    <w:link w:val="Heading5"/>
+    <w:uiPriority w:val="9"/>
+    <w:rsid w:val="00E06AF3"/>
+    <w:rPr>
+      <w:rFonts w:asciiTheme="majorHAnsi" w:eastAsiaTheme="majorEastAsia" w:hAnsiTheme="majorHAnsi" w:cstheme="majorBidi"/>
+      <w:color w:val="2F5496" w:themeColor="accent1" w:themeShade="BF"/>
+    </w:rPr>
+  </w:style>
+  <w:style w:type="table" w:styleId="GridTable4-Accent6">
+    <w:name w:val="Grid Table 4 Accent 6"/>
+    <w:basedOn w:val="TableNormal"/>
+    <w:uiPriority w:val="49"/>
+    <w:rsid w:val="00E3135C"/>
+    <w:pPr>
+      <w:spacing w:after="0" w:line="240" w:lineRule="auto"/>
+    </w:pPr>
+    <w:tblPr>
+      <w:tblStyleRowBandSize w:val="1"/>
+      <w:tblStyleColBandSize w:val="1"/>
+      <w:tblBorders>
+        <w:top w:val="single" w:sz="4" w:space="0" w:color="A8D08D" w:themeColor="accent6" w:themeTint="99"/>
+        <w:left w:val="single" w:sz="4" w:space="0" w:color="A8D08D" w:themeColor="accent6" w:themeTint="99"/>
+        <w:bottom w:val="single" w:sz="4" w:space="0" w:color="A8D08D" w:themeColor="accent6" w:themeTint="99"/>
+        <w:right w:val="single" w:sz="4" w:space="0" w:color="A8D08D" w:themeColor="accent6" w:themeTint="99"/>
+        <w:insideH w:val="single" w:sz="4" w:space="0" w:color="A8D08D" w:themeColor="accent6" w:themeTint="99"/>
+        <w:insideV w:val="single" w:sz="4" w:space="0" w:color="A8D08D" w:themeColor="accent6" w:themeTint="99"/>
+      </w:tblBorders>
+    </w:tblPr>
+    <w:tblStylePr w:type="firstRow">
+      <w:rPr>
+        <w:b/>
+        <w:bCs/>
+        <w:color w:val="FFFFFF" w:themeColor="background1"/>
+      </w:rPr>
+      <w:tblPr/>
+      <w:tcPr>
+        <w:tcBorders>
+          <w:top w:val="single" w:sz="4" w:space="0" w:color="70AD47" w:themeColor="accent6"/>
+          <w:left w:val="single" w:sz="4" w:space="0" w:color="70AD47" w:themeColor="accent6"/>
+          <w:bottom w:val="single" w:sz="4" w:space="0" w:color="70AD47" w:themeColor="accent6"/>
+          <w:right w:val="single" w:sz="4" w:space="0" w:color="70AD47" w:themeColor="accent6"/>
+          <w:insideH w:val="nil"/>
+          <w:insideV w:val="nil"/>
+        </w:tcBorders>
+        <w:shd w:val="clear" w:color="auto" w:fill="70AD47" w:themeFill="accent6"/>
+      </w:tcPr>
+    </w:tblStylePr>
+    <w:tblStylePr w:type="lastRow">
+      <w:rPr>
+        <w:b/>
+        <w:bCs/>
+      </w:rPr>
+      <w:tblPr/>
+      <w:tcPr>
+        <w:tcBorders>
+          <w:top w:val="double" w:sz="4" w:space="0" w:color="70AD47" w:themeColor="accent6"/>
+        </w:tcBorders>
+      </w:tcPr>
+    </w:tblStylePr>
+    <w:tblStylePr w:type="firstCol">
+      <w:rPr>
+        <w:b/>
+        <w:bCs/>
+      </w:rPr>
+    </w:tblStylePr>
+    <w:tblStylePr w:type="lastCol">
+      <w:rPr>
+        <w:b/>
+        <w:bCs/>
+      </w:rPr>
+    </w:tblStylePr>
+    <w:tblStylePr w:type="band1Vert">
+      <w:tblPr/>
+      <w:tcPr>
+        <w:shd w:val="clear" w:color="auto" w:fill="E2EFD9" w:themeFill="accent6" w:themeFillTint="33"/>
+      </w:tcPr>
+    </w:tblStylePr>
+    <w:tblStylePr w:type="band1Horz">
+      <w:tblPr/>
+      <w:tcPr>
+        <w:shd w:val="clear" w:color="auto" w:fill="E2EFD9" w:themeFill="accent6" w:themeFillTint="33"/>
+      </w:tcPr>
+    </w:tblStylePr>
+  </w:style>
+  <w:style w:type="paragraph" w:styleId="Header">
+    <w:name w:val="header"/>
+    <w:basedOn w:val="Normal"/>
+    <w:link w:val="HeaderChar"/>
+    <w:uiPriority w:val="99"/>
+    <w:unhideWhenUsed/>
+    <w:rsid w:val="00DE366A"/>
+    <w:pPr>
+      <w:tabs>
+        <w:tab w:val="center" w:pos="4680"/>
+        <w:tab w:val="right" w:pos="9360"/>
+      </w:tabs>
+      <w:spacing w:after="0" w:line="240" w:lineRule="auto"/>
+    </w:pPr>
+  </w:style>
+  <w:style w:type="character" w:customStyle="1" w:styleId="HeaderChar">
+    <w:name w:val="Header Char"/>
+    <w:basedOn w:val="DefaultParagraphFont"/>
+    <w:link w:val="Header"/>
+    <w:uiPriority w:val="99"/>
+    <w:rsid w:val="00DE366A"/>
+  </w:style>
+  <w:style w:type="paragraph" w:styleId="Footer">
+    <w:name w:val="footer"/>
+    <w:basedOn w:val="Normal"/>
+    <w:link w:val="FooterChar"/>
+    <w:uiPriority w:val="99"/>
+    <w:unhideWhenUsed/>
+    <w:rsid w:val="00DE366A"/>
+    <w:pPr>
+      <w:tabs>
+        <w:tab w:val="center" w:pos="4680"/>
+        <w:tab w:val="right" w:pos="9360"/>
+      </w:tabs>
+      <w:spacing w:after="0" w:line="240" w:lineRule="auto"/>
+    </w:pPr>
+  </w:style>
+  <w:style w:type="character" w:customStyle="1" w:styleId="FooterChar">
+    <w:name w:val="Footer Char"/>
+    <w:basedOn w:val="DefaultParagraphFont"/>
+    <w:link w:val="Footer"/>
+    <w:uiPriority w:val="99"/>
+    <w:rsid w:val="00DE366A"/>
   </w:style>
 </w:styles>
 </file>

</xml_diff>